<commit_message>
fixed dead APA link
</commit_message>
<xml_diff>
--- a/assignments/designDoc/designDocument-Template.docx
+++ b/assignments/designDoc/designDocument-Template.docx
@@ -1,6 +1,6 @@
 
 <file path=word/document.xml><?xml version="1.0" encoding="utf-8"?>
-<w:document xmlns:wpc="http://schemas.microsoft.com/office/word/2010/wordprocessingCanvas" xmlns:mo="http://schemas.microsoft.com/office/mac/office/2008/main" xmlns:mc="http://schemas.openxmlformats.org/markup-compatibility/2006" xmlns:mv="urn:schemas-microsoft-com:mac:vml" xmlns:o="urn:schemas-microsoft-com:office:office" xmlns:r="http://schemas.openxmlformats.org/officeDocument/2006/relationships" xmlns:m="http://schemas.openxmlformats.org/officeDocument/2006/math" xmlns:v="urn:schemas-microsoft-com:vml" xmlns:wp14="http://schemas.microsoft.com/office/word/2010/wordprocessingDrawing" xmlns:wp="http://schemas.openxmlformats.org/drawingml/2006/wordprocessingDrawing" xmlns:w10="urn:schemas-microsoft-com:office:word" xmlns:w="http://schemas.openxmlformats.org/wordprocessingml/2006/main" xmlns:w14="http://schemas.microsoft.com/office/word/2010/wordml" xmlns:wpg="http://schemas.microsoft.com/office/word/2010/wordprocessingGroup" xmlns:wpi="http://schemas.microsoft.com/office/word/2010/wordprocessingInk" xmlns:wne="http://schemas.microsoft.com/office/word/2006/wordml" xmlns:wps="http://schemas.microsoft.com/office/word/2010/wordprocessingShape" mc:Ignorable="w14 wp14">
+<w:document xmlns:wpc="http://schemas.microsoft.com/office/word/2010/wordprocessingCanvas" xmlns:cx="http://schemas.microsoft.com/office/drawing/2014/chartex" xmlns:cx1="http://schemas.microsoft.com/office/drawing/2015/9/8/chartex" xmlns:cx2="http://schemas.microsoft.com/office/drawing/2015/10/21/chartex" xmlns:cx3="http://schemas.microsoft.com/office/drawing/2016/5/9/chartex" xmlns:cx4="http://schemas.microsoft.com/office/drawing/2016/5/10/chartex" xmlns:cx5="http://schemas.microsoft.com/office/drawing/2016/5/11/chartex" xmlns:cx6="http://schemas.microsoft.com/office/drawing/2016/5/12/chartex" xmlns:cx7="http://schemas.microsoft.com/office/drawing/2016/5/13/chartex" xmlns:cx8="http://schemas.microsoft.com/office/drawing/2016/5/14/chartex" xmlns:mc="http://schemas.openxmlformats.org/markup-compatibility/2006" xmlns:aink="http://schemas.microsoft.com/office/drawing/2016/ink" xmlns:am3d="http://schemas.microsoft.com/office/drawing/2017/model3d" xmlns:o="urn:schemas-microsoft-com:office:office" xmlns:r="http://schemas.openxmlformats.org/officeDocument/2006/relationships" xmlns:m="http://schemas.openxmlformats.org/officeDocument/2006/math" xmlns:v="urn:schemas-microsoft-com:vml" xmlns:wp14="http://schemas.microsoft.com/office/word/2010/wordprocessingDrawing" xmlns:wp="http://schemas.openxmlformats.org/drawingml/2006/wordprocessingDrawing" xmlns:w10="urn:schemas-microsoft-com:office:word" xmlns:w="http://schemas.openxmlformats.org/wordprocessingml/2006/main" xmlns:w14="http://schemas.microsoft.com/office/word/2010/wordml" xmlns:w15="http://schemas.microsoft.com/office/word/2012/wordml" xmlns:w16cid="http://schemas.microsoft.com/office/word/2016/wordml/cid" xmlns:w16se="http://schemas.microsoft.com/office/word/2015/wordml/symex" xmlns:wpg="http://schemas.microsoft.com/office/word/2010/wordprocessingGroup" xmlns:wpi="http://schemas.microsoft.com/office/word/2010/wordprocessingInk" xmlns:wne="http://schemas.microsoft.com/office/word/2006/wordml" xmlns:wps="http://schemas.microsoft.com/office/word/2010/wordprocessingShape" mc:Ignorable="w14 w15 w16se w16cid wp14">
   <w:body>
     <w:sdt>
       <w:sdtPr>
@@ -2741,7 +2741,7 @@
                     <pic:cNvPicPr/>
                   </pic:nvPicPr>
                   <pic:blipFill>
-                    <a:blip r:embed="rId10">
+                    <a:blip r:embed="rId9">
                       <a:extLst>
                         <a:ext uri="{28A0092B-C50C-407E-A947-70E740481C1C}">
                           <a14:useLocalDpi xmlns:a14="http://schemas.microsoft.com/office/drawing/2010/main" val="0"/>
@@ -2808,111 +2808,7 @@
       <w:r>
         <w:t xml:space="preserve">Figure </w:t>
       </w:r>
-      <w:r>
-        <w:fldChar w:fldCharType="begin"/>
-      </w:r>
-      <w:r>
-        <w:instrText xml:space="preserve"> SEQ Figure \* ARABIC </w:instrText>
-      </w:r>
-      <w:r>
-        <w:fldChar w:fldCharType="separate"/>
-      </w:r>
-      <w:r>
-        <w:rPr>
-          <w:noProof/>
-        </w:rPr>
-        <w:t>1</w:t>
-      </w:r>
-      <w:r>
-        <w:rPr>
-          <w:noProof/>
-        </w:rPr>
-        <w:fldChar w:fldCharType="end"/>
-      </w:r>
-      <w:bookmarkEnd w:id="12"/>
-      <w:r>
-        <w:t>: A UAV (Unmanned Aerial Vehicle) soars above Memorial Stadium</w:t>
-      </w:r>
-      <w:bookmarkEnd w:id="13"/>
-      <w:r>
-        <w:t>.  Figures should be numbered and properly captioned.</w:t>
-      </w:r>
-    </w:p>
-    <w:p>
-      <w:pPr>
-        <w:pStyle w:val="Heading3"/>
-        <w:numPr>
-          <w:ilvl w:val="2"/>
-          <w:numId w:val="6"/>
-        </w:numPr>
-      </w:pPr>
-      <w:bookmarkStart w:id="14" w:name="_Toc349390349"/>
-      <w:r>
-        <w:t>Component Testing Strategy</w:t>
-      </w:r>
-      <w:bookmarkEnd w:id="14"/>
-    </w:p>
-    <w:p>
-      <w:r>
-        <w:t>[This section will describe your approach to testing this particular component.</w:t>
-      </w:r>
-      <w:r>
-        <w:t xml:space="preserve">  Describe any test cases, unit tests, or other testing components or artifacts that you developed for this component.  What were the outcomes of the tests?  Did the outcomes affect development or force a redesign?</w:t>
-      </w:r>
-      <w:r>
-        <w:t>]</w:t>
-      </w:r>
-    </w:p>
-    <w:p>
-      <w:pPr>
-        <w:pStyle w:val="Heading2"/>
-        <w:numPr>
-          <w:ilvl w:val="1"/>
-          <w:numId w:val="6"/>
-        </w:numPr>
-      </w:pPr>
-      <w:bookmarkStart w:id="15" w:name="_Toc349390350"/>
-      <w:r>
-        <w:t>Database Interface</w:t>
-      </w:r>
-      <w:bookmarkEnd w:id="15"/>
-    </w:p>
-    <w:p>
-      <w:r>
-        <w:t xml:space="preserve">[This section will be used to detail </w:t>
-      </w:r>
-      <w:r>
-        <w:t xml:space="preserve">phase </w:t>
-      </w:r>
-      <w:r>
-        <w:t xml:space="preserve">IV </w:t>
-      </w:r>
-      <w:r>
-        <w:t>where you modify your application to read from a database rather than from flat files.  This section will detail the API that you designed—how it conformed to the requirements, how it worked, other tools or methods that you designed to assist, how it handles corner cases and the expectations or restrictions that you’ve placed on the user of the API</w:t>
-      </w:r>
-      <w:r>
-        <w:t xml:space="preserve">.  </w:t>
-      </w:r>
-      <w:r>
-        <w:t>In earlier phases this section may be omitted or a short note indicating that details will be provided in a subsequent revision of this document</w:t>
-      </w:r>
-      <w:r>
-        <w:t>.</w:t>
-      </w:r>
-      <w:r>
-        <w:t>]</w:t>
-      </w:r>
-    </w:p>
-    <w:p>
-      <w:pPr>
-        <w:pStyle w:val="Caption"/>
-        <w:keepNext/>
-      </w:pPr>
-      <w:r>
-        <w:lastRenderedPageBreak/>
-        <w:t xml:space="preserve">Table </w:t>
-      </w:r>
-      <w:fldSimple w:instr=" SEQ Table \* ARABIC ">
+      <w:fldSimple w:instr=" SEQ Figure \* ARABIC ">
         <w:r>
           <w:rPr>
             <w:noProof/>
@@ -2920,24 +2816,112 @@
           <w:t>1</w:t>
         </w:r>
       </w:fldSimple>
-      <w:r>
-        <w:t xml:space="preserve">: Average Performance on Assignments; </w:t>
-      </w:r>
-      <w:proofErr w:type="gramStart"/>
-      <w:r>
-        <w:t>on-time</w:t>
-      </w:r>
-      <w:proofErr w:type="gramEnd"/>
-      <w:r>
-        <w:t xml:space="preserve"> vs. late and individual </w:t>
-      </w:r>
-      <w:proofErr w:type="spellStart"/>
-      <w:r>
-        <w:t>vs</w:t>
-      </w:r>
-      <w:proofErr w:type="spellEnd"/>
-      <w:r>
-        <w:t xml:space="preserve"> partners.  In general, captions for Tables should appear </w:t>
+      <w:bookmarkEnd w:id="12"/>
+      <w:r>
+        <w:t>: A UAV (Unmanned Aerial Vehicle) soars above Memorial Stadium</w:t>
+      </w:r>
+      <w:bookmarkEnd w:id="13"/>
+      <w:r>
+        <w:t>.  Figures should be numbered and properly captioned.</w:t>
+      </w:r>
+    </w:p>
+    <w:p>
+      <w:pPr>
+        <w:pStyle w:val="Heading3"/>
+        <w:numPr>
+          <w:ilvl w:val="2"/>
+          <w:numId w:val="6"/>
+        </w:numPr>
+      </w:pPr>
+      <w:bookmarkStart w:id="14" w:name="_Toc349390349"/>
+      <w:r>
+        <w:t>Component Testing Strategy</w:t>
+      </w:r>
+      <w:bookmarkEnd w:id="14"/>
+    </w:p>
+    <w:p>
+      <w:r>
+        <w:t>[This section will describe your approach to testing this particular component.</w:t>
+      </w:r>
+      <w:r>
+        <w:t xml:space="preserve">  Describe any test cases, unit tests, or other testing components or artifacts that you developed for this component.  What were the outcomes of the tests?  Did the outcomes affect development or force a redesign?</w:t>
+      </w:r>
+      <w:r>
+        <w:t>]</w:t>
+      </w:r>
+    </w:p>
+    <w:p>
+      <w:pPr>
+        <w:pStyle w:val="Heading2"/>
+        <w:numPr>
+          <w:ilvl w:val="1"/>
+          <w:numId w:val="6"/>
+        </w:numPr>
+      </w:pPr>
+      <w:bookmarkStart w:id="15" w:name="_Toc349390350"/>
+      <w:r>
+        <w:t>Database Interface</w:t>
+      </w:r>
+      <w:bookmarkEnd w:id="15"/>
+    </w:p>
+    <w:p>
+      <w:r>
+        <w:t xml:space="preserve">[This section will be used to detail </w:t>
+      </w:r>
+      <w:r>
+        <w:t xml:space="preserve">phase </w:t>
+      </w:r>
+      <w:r>
+        <w:t xml:space="preserve">IV </w:t>
+      </w:r>
+      <w:r>
+        <w:t>where you modify your application to read from a database rather than from flat files.  This section will detail the API that you designed—how it conformed to the requirements, how it worked, other tools or methods that you designed to assist, how it handles corner cases and the expectations or restrictions that you’ve placed on the user of the API</w:t>
+      </w:r>
+      <w:r>
+        <w:t xml:space="preserve">.  </w:t>
+      </w:r>
+      <w:r>
+        <w:t>In earlier phases this section may be omitted or a short note indicating that details will be provided in a subsequent revision of this document</w:t>
+      </w:r>
+      <w:r>
+        <w:t>.</w:t>
+      </w:r>
+      <w:r>
+        <w:t>]</w:t>
+      </w:r>
+    </w:p>
+    <w:p>
+      <w:pPr>
+        <w:pStyle w:val="Caption"/>
+        <w:keepNext/>
+      </w:pPr>
+      <w:r>
+        <w:lastRenderedPageBreak/>
+        <w:t xml:space="preserve">Table </w:t>
+      </w:r>
+      <w:r>
+        <w:fldChar w:fldCharType="begin"/>
+      </w:r>
+      <w:r>
+        <w:instrText xml:space="preserve"> SEQ Table \* ARABIC </w:instrText>
+      </w:r>
+      <w:r>
+        <w:fldChar w:fldCharType="separate"/>
+      </w:r>
+      <w:r>
+        <w:rPr>
+          <w:noProof/>
+        </w:rPr>
+        <w:t>1</w:t>
+      </w:r>
+      <w:r>
+        <w:rPr>
+          <w:noProof/>
+        </w:rPr>
+        <w:fldChar w:fldCharType="end"/>
+      </w:r>
+      <w:r>
+        <w:t xml:space="preserve">: Average Performance on Assignments; on-time vs. late and individual vs partners.  In general, captions for Tables should appear </w:t>
       </w:r>
       <w:r>
         <w:rPr>
@@ -4331,75 +4315,69 @@
         <w:t xml:space="preserve">use </w:t>
       </w:r>
       <w:r>
-        <w:t>a standard citation style such as APA or MLA</w:t>
-      </w:r>
-      <w:r>
-        <w:t xml:space="preserve"> (good reference: </w:t>
-      </w:r>
-      <w:hyperlink r:id="rId11" w:history="1">
+        <w:t>a standard citation style such as APA</w:t>
+      </w:r>
+      <w:r>
+        <w:t xml:space="preserve"> [1]</w:t>
+      </w:r>
+      <w:r>
+        <w:t xml:space="preserve"> or MLA</w:t>
+      </w:r>
+      <w:r>
+        <w:t>.</w:t>
+      </w:r>
+    </w:p>
+    <w:p>
+      <w:r>
+        <w:t xml:space="preserve">[1] </w:t>
+      </w:r>
+      <w:r>
+        <w:rPr>
+          <w:i/>
+        </w:rPr>
+        <w:t>APA 6 – Citing Online Sources</w:t>
+      </w:r>
+      <w:r>
+        <w:t xml:space="preserve">. (n.d.). Retrieved </w:t>
+      </w:r>
+      <w:r>
+        <w:t>March 19</w:t>
+      </w:r>
+      <w:r>
+        <w:t>, 20</w:t>
+      </w:r>
+      <w:r>
+        <w:t>21</w:t>
+      </w:r>
+      <w:r>
+        <w:t xml:space="preserve">, from </w:t>
+      </w:r>
+      <w:r>
+        <w:tab/>
+      </w:r>
+      <w:hyperlink r:id="rId10" w:history="1">
         <w:r>
           <w:rPr>
             <w:rStyle w:val="Hyperlink"/>
           </w:rPr>
-          <w:t>http://www.cws.illinois.edu/workshop/writers/citation/)</w:t>
+          <w:t>https://media.easybib.com/guides/easybib-apa-web.pdf</w:t>
         </w:r>
       </w:hyperlink>
       <w:r>
-        <w:t>.]</w:t>
+        <w:t xml:space="preserve"> </w:t>
+      </w:r>
+      <w:bookmarkStart w:id="22" w:name="_GoBack"/>
+      <w:bookmarkEnd w:id="22"/>
+      <w:r>
+        <w:t xml:space="preserve"> </w:t>
       </w:r>
     </w:p>
     <w:p>
       <w:r>
-        <w:t xml:space="preserve">[1] </w:t>
-      </w:r>
-      <w:r>
-        <w:rPr>
-          <w:i/>
-        </w:rPr>
-        <w:t>Citation Styles</w:t>
-      </w:r>
-      <w:r>
-        <w:t>. (</w:t>
-      </w:r>
-      <w:proofErr w:type="spellStart"/>
-      <w:proofErr w:type="gramStart"/>
-      <w:r>
-        <w:t>n</w:t>
-      </w:r>
-      <w:proofErr w:type="gramEnd"/>
-      <w:r>
-        <w:t>.d.</w:t>
-      </w:r>
-      <w:proofErr w:type="spellEnd"/>
-      <w:r>
-        <w:t xml:space="preserve">). Retrieved December 19, 2012, from </w:t>
-      </w:r>
-      <w:r>
-        <w:tab/>
-      </w:r>
-      <w:hyperlink r:id="rId12" w:history="1">
-        <w:r>
-          <w:rPr>
-            <w:rStyle w:val="Hyperlink"/>
-          </w:rPr>
-          <w:t>http://www.cws.illinois.edu/workshop/writers/citation/</w:t>
-        </w:r>
-      </w:hyperlink>
-      <w:r>
-        <w:t xml:space="preserve"> </w:t>
-      </w:r>
-    </w:p>
-    <w:p>
-      <w:r>
         <w:t xml:space="preserve">[2] </w:t>
       </w:r>
-      <w:proofErr w:type="spellStart"/>
-      <w:r>
-        <w:t>Eckel</w:t>
-      </w:r>
-      <w:proofErr w:type="spellEnd"/>
-      <w:r>
-        <w:t xml:space="preserve">, B. (2006).  </w:t>
+      <w:r>
+        <w:t xml:space="preserve">Eckel, B. (2006).  </w:t>
       </w:r>
       <w:r>
         <w:rPr>
@@ -4419,7 +4397,7 @@
     </w:p>
     <w:p/>
     <w:sectPr>
-      <w:footerReference w:type="default" r:id="rId13"/>
+      <w:footerReference w:type="default" r:id="rId11"/>
       <w:pgSz w:w="12240" w:h="15840"/>
       <w:pgMar w:top="1440" w:right="1440" w:bottom="1440" w:left="1440" w:header="720" w:footer="720" w:gutter="0"/>
       <w:pgNumType w:start="0"/>
@@ -4432,7 +4410,7 @@
 </file>
 
 <file path=word/endnotes.xml><?xml version="1.0" encoding="utf-8"?>
-<w:endnotes xmlns:wpc="http://schemas.microsoft.com/office/word/2010/wordprocessingCanvas" xmlns:mo="http://schemas.microsoft.com/office/mac/office/2008/main" xmlns:mc="http://schemas.openxmlformats.org/markup-compatibility/2006" xmlns:mv="urn:schemas-microsoft-com:mac:vml" xmlns:o="urn:schemas-microsoft-com:office:office" xmlns:r="http://schemas.openxmlformats.org/officeDocument/2006/relationships" xmlns:m="http://schemas.openxmlformats.org/officeDocument/2006/math" xmlns:v="urn:schemas-microsoft-com:vml" xmlns:wp14="http://schemas.microsoft.com/office/word/2010/wordprocessingDrawing" xmlns:wp="http://schemas.openxmlformats.org/drawingml/2006/wordprocessingDrawing" xmlns:w10="urn:schemas-microsoft-com:office:word" xmlns:w="http://schemas.openxmlformats.org/wordprocessingml/2006/main" xmlns:w14="http://schemas.microsoft.com/office/word/2010/wordml" xmlns:wpg="http://schemas.microsoft.com/office/word/2010/wordprocessingGroup" xmlns:wpi="http://schemas.microsoft.com/office/word/2010/wordprocessingInk" xmlns:wne="http://schemas.microsoft.com/office/word/2006/wordml" xmlns:wps="http://schemas.microsoft.com/office/word/2010/wordprocessingShape" mc:Ignorable="w14 wp14">
+<w:endnotes xmlns:wpc="http://schemas.microsoft.com/office/word/2010/wordprocessingCanvas" xmlns:cx="http://schemas.microsoft.com/office/drawing/2014/chartex" xmlns:cx1="http://schemas.microsoft.com/office/drawing/2015/9/8/chartex" xmlns:cx2="http://schemas.microsoft.com/office/drawing/2015/10/21/chartex" xmlns:cx3="http://schemas.microsoft.com/office/drawing/2016/5/9/chartex" xmlns:cx4="http://schemas.microsoft.com/office/drawing/2016/5/10/chartex" xmlns:cx5="http://schemas.microsoft.com/office/drawing/2016/5/11/chartex" xmlns:cx6="http://schemas.microsoft.com/office/drawing/2016/5/12/chartex" xmlns:cx7="http://schemas.microsoft.com/office/drawing/2016/5/13/chartex" xmlns:cx8="http://schemas.microsoft.com/office/drawing/2016/5/14/chartex" xmlns:mc="http://schemas.openxmlformats.org/markup-compatibility/2006" xmlns:aink="http://schemas.microsoft.com/office/drawing/2016/ink" xmlns:am3d="http://schemas.microsoft.com/office/drawing/2017/model3d" xmlns:o="urn:schemas-microsoft-com:office:office" xmlns:r="http://schemas.openxmlformats.org/officeDocument/2006/relationships" xmlns:m="http://schemas.openxmlformats.org/officeDocument/2006/math" xmlns:v="urn:schemas-microsoft-com:vml" xmlns:wp14="http://schemas.microsoft.com/office/word/2010/wordprocessingDrawing" xmlns:wp="http://schemas.openxmlformats.org/drawingml/2006/wordprocessingDrawing" xmlns:w10="urn:schemas-microsoft-com:office:word" xmlns:w="http://schemas.openxmlformats.org/wordprocessingml/2006/main" xmlns:w14="http://schemas.microsoft.com/office/word/2010/wordml" xmlns:w15="http://schemas.microsoft.com/office/word/2012/wordml" xmlns:w16cid="http://schemas.microsoft.com/office/word/2016/wordml/cid" xmlns:w16se="http://schemas.microsoft.com/office/word/2015/wordml/symex" xmlns:wpg="http://schemas.microsoft.com/office/word/2010/wordprocessingGroup" xmlns:wpi="http://schemas.microsoft.com/office/word/2010/wordprocessingInk" xmlns:wne="http://schemas.microsoft.com/office/word/2006/wordml" xmlns:wps="http://schemas.microsoft.com/office/word/2010/wordprocessingShape" mc:Ignorable="w14 w15 w16se w16cid wp14">
   <w:endnote w:type="separator" w:id="-1">
     <w:p>
       <w:pPr>
@@ -4457,7 +4435,7 @@
 </file>
 
 <file path=word/footer1.xml><?xml version="1.0" encoding="utf-8"?>
-<w:ftr xmlns:wpc="http://schemas.microsoft.com/office/word/2010/wordprocessingCanvas" xmlns:mo="http://schemas.microsoft.com/office/mac/office/2008/main" xmlns:mc="http://schemas.openxmlformats.org/markup-compatibility/2006" xmlns:mv="urn:schemas-microsoft-com:mac:vml" xmlns:o="urn:schemas-microsoft-com:office:office" xmlns:r="http://schemas.openxmlformats.org/officeDocument/2006/relationships" xmlns:m="http://schemas.openxmlformats.org/officeDocument/2006/math" xmlns:v="urn:schemas-microsoft-com:vml" xmlns:wp14="http://schemas.microsoft.com/office/word/2010/wordprocessingDrawing" xmlns:wp="http://schemas.openxmlformats.org/drawingml/2006/wordprocessingDrawing" xmlns:w10="urn:schemas-microsoft-com:office:word" xmlns:w="http://schemas.openxmlformats.org/wordprocessingml/2006/main" xmlns:w14="http://schemas.microsoft.com/office/word/2010/wordml" xmlns:wpg="http://schemas.microsoft.com/office/word/2010/wordprocessingGroup" xmlns:wpi="http://schemas.microsoft.com/office/word/2010/wordprocessingInk" xmlns:wne="http://schemas.microsoft.com/office/word/2006/wordml" xmlns:wps="http://schemas.microsoft.com/office/word/2010/wordprocessingShape" mc:Ignorable="w14 wp14">
+<w:ftr xmlns:wpc="http://schemas.microsoft.com/office/word/2010/wordprocessingCanvas" xmlns:cx="http://schemas.microsoft.com/office/drawing/2014/chartex" xmlns:cx1="http://schemas.microsoft.com/office/drawing/2015/9/8/chartex" xmlns:cx2="http://schemas.microsoft.com/office/drawing/2015/10/21/chartex" xmlns:cx3="http://schemas.microsoft.com/office/drawing/2016/5/9/chartex" xmlns:cx4="http://schemas.microsoft.com/office/drawing/2016/5/10/chartex" xmlns:cx5="http://schemas.microsoft.com/office/drawing/2016/5/11/chartex" xmlns:cx6="http://schemas.microsoft.com/office/drawing/2016/5/12/chartex" xmlns:cx7="http://schemas.microsoft.com/office/drawing/2016/5/13/chartex" xmlns:cx8="http://schemas.microsoft.com/office/drawing/2016/5/14/chartex" xmlns:mc="http://schemas.openxmlformats.org/markup-compatibility/2006" xmlns:aink="http://schemas.microsoft.com/office/drawing/2016/ink" xmlns:am3d="http://schemas.microsoft.com/office/drawing/2017/model3d" xmlns:o="urn:schemas-microsoft-com:office:office" xmlns:r="http://schemas.openxmlformats.org/officeDocument/2006/relationships" xmlns:m="http://schemas.openxmlformats.org/officeDocument/2006/math" xmlns:v="urn:schemas-microsoft-com:vml" xmlns:wp14="http://schemas.microsoft.com/office/word/2010/wordprocessingDrawing" xmlns:wp="http://schemas.openxmlformats.org/drawingml/2006/wordprocessingDrawing" xmlns:w10="urn:schemas-microsoft-com:office:word" xmlns:w="http://schemas.openxmlformats.org/wordprocessingml/2006/main" xmlns:w14="http://schemas.microsoft.com/office/word/2010/wordml" xmlns:w15="http://schemas.microsoft.com/office/word/2012/wordml" xmlns:w16cid="http://schemas.microsoft.com/office/word/2016/wordml/cid" xmlns:w16se="http://schemas.microsoft.com/office/word/2015/wordml/symex" xmlns:wpg="http://schemas.microsoft.com/office/word/2010/wordprocessingGroup" xmlns:wpi="http://schemas.microsoft.com/office/word/2010/wordprocessingInk" xmlns:wne="http://schemas.microsoft.com/office/word/2006/wordml" xmlns:wps="http://schemas.microsoft.com/office/word/2010/wordprocessingShape" mc:Ignorable="w14 w15 w16se w16cid wp14">
   <w:sdt>
     <w:sdtPr>
       <w:id w:val="-704714696"/>
@@ -4510,7 +4488,7 @@
 </file>
 
 <file path=word/footnotes.xml><?xml version="1.0" encoding="utf-8"?>
-<w:footnotes xmlns:wpc="http://schemas.microsoft.com/office/word/2010/wordprocessingCanvas" xmlns:mo="http://schemas.microsoft.com/office/mac/office/2008/main" xmlns:mc="http://schemas.openxmlformats.org/markup-compatibility/2006" xmlns:mv="urn:schemas-microsoft-com:mac:vml" xmlns:o="urn:schemas-microsoft-com:office:office" xmlns:r="http://schemas.openxmlformats.org/officeDocument/2006/relationships" xmlns:m="http://schemas.openxmlformats.org/officeDocument/2006/math" xmlns:v="urn:schemas-microsoft-com:vml" xmlns:wp14="http://schemas.microsoft.com/office/word/2010/wordprocessingDrawing" xmlns:wp="http://schemas.openxmlformats.org/drawingml/2006/wordprocessingDrawing" xmlns:w10="urn:schemas-microsoft-com:office:word" xmlns:w="http://schemas.openxmlformats.org/wordprocessingml/2006/main" xmlns:w14="http://schemas.microsoft.com/office/word/2010/wordml" xmlns:wpg="http://schemas.microsoft.com/office/word/2010/wordprocessingGroup" xmlns:wpi="http://schemas.microsoft.com/office/word/2010/wordprocessingInk" xmlns:wne="http://schemas.microsoft.com/office/word/2006/wordml" xmlns:wps="http://schemas.microsoft.com/office/word/2010/wordprocessingShape" mc:Ignorable="w14 wp14">
+<w:footnotes xmlns:wpc="http://schemas.microsoft.com/office/word/2010/wordprocessingCanvas" xmlns:cx="http://schemas.microsoft.com/office/drawing/2014/chartex" xmlns:cx1="http://schemas.microsoft.com/office/drawing/2015/9/8/chartex" xmlns:cx2="http://schemas.microsoft.com/office/drawing/2015/10/21/chartex" xmlns:cx3="http://schemas.microsoft.com/office/drawing/2016/5/9/chartex" xmlns:cx4="http://schemas.microsoft.com/office/drawing/2016/5/10/chartex" xmlns:cx5="http://schemas.microsoft.com/office/drawing/2016/5/11/chartex" xmlns:cx6="http://schemas.microsoft.com/office/drawing/2016/5/12/chartex" xmlns:cx7="http://schemas.microsoft.com/office/drawing/2016/5/13/chartex" xmlns:cx8="http://schemas.microsoft.com/office/drawing/2016/5/14/chartex" xmlns:mc="http://schemas.openxmlformats.org/markup-compatibility/2006" xmlns:aink="http://schemas.microsoft.com/office/drawing/2016/ink" xmlns:am3d="http://schemas.microsoft.com/office/drawing/2017/model3d" xmlns:o="urn:schemas-microsoft-com:office:office" xmlns:r="http://schemas.openxmlformats.org/officeDocument/2006/relationships" xmlns:m="http://schemas.openxmlformats.org/officeDocument/2006/math" xmlns:v="urn:schemas-microsoft-com:vml" xmlns:wp14="http://schemas.microsoft.com/office/word/2010/wordprocessingDrawing" xmlns:wp="http://schemas.openxmlformats.org/drawingml/2006/wordprocessingDrawing" xmlns:w10="urn:schemas-microsoft-com:office:word" xmlns:w="http://schemas.openxmlformats.org/wordprocessingml/2006/main" xmlns:w14="http://schemas.microsoft.com/office/word/2010/wordml" xmlns:w15="http://schemas.microsoft.com/office/word/2012/wordml" xmlns:w16cid="http://schemas.microsoft.com/office/word/2016/wordml/cid" xmlns:w16se="http://schemas.microsoft.com/office/word/2015/wordml/symex" xmlns:wpg="http://schemas.microsoft.com/office/word/2010/wordprocessingGroup" xmlns:wpi="http://schemas.microsoft.com/office/word/2010/wordprocessingInk" xmlns:wne="http://schemas.microsoft.com/office/word/2006/wordml" xmlns:wps="http://schemas.microsoft.com/office/word/2010/wordprocessingShape" mc:Ignorable="w14 w15 w16se w16cid wp14">
   <w:footnote w:type="separator" w:id="-1">
     <w:p>
       <w:pPr>
@@ -4535,8 +4513,8 @@
 </file>
 
 <file path=word/numbering.xml><?xml version="1.0" encoding="utf-8"?>
-<w:numbering xmlns:wpc="http://schemas.microsoft.com/office/word/2010/wordprocessingCanvas" xmlns:mo="http://schemas.microsoft.com/office/mac/office/2008/main" xmlns:mc="http://schemas.openxmlformats.org/markup-compatibility/2006" xmlns:mv="urn:schemas-microsoft-com:mac:vml" xmlns:o="urn:schemas-microsoft-com:office:office" xmlns:r="http://schemas.openxmlformats.org/officeDocument/2006/relationships" xmlns:m="http://schemas.openxmlformats.org/officeDocument/2006/math" xmlns:v="urn:schemas-microsoft-com:vml" xmlns:wp14="http://schemas.microsoft.com/office/word/2010/wordprocessingDrawing" xmlns:wp="http://schemas.openxmlformats.org/drawingml/2006/wordprocessingDrawing" xmlns:w10="urn:schemas-microsoft-com:office:word" xmlns:w="http://schemas.openxmlformats.org/wordprocessingml/2006/main" xmlns:w14="http://schemas.microsoft.com/office/word/2010/wordml" xmlns:wpg="http://schemas.microsoft.com/office/word/2010/wordprocessingGroup" xmlns:wpi="http://schemas.microsoft.com/office/word/2010/wordprocessingInk" xmlns:wne="http://schemas.microsoft.com/office/word/2006/wordml" xmlns:wps="http://schemas.microsoft.com/office/word/2010/wordprocessingShape" mc:Ignorable="w14 wp14">
-  <w:abstractNum w:abstractNumId="0">
+<w:numbering xmlns:wpc="http://schemas.microsoft.com/office/word/2010/wordprocessingCanvas" xmlns:cx="http://schemas.microsoft.com/office/drawing/2014/chartex" xmlns:cx1="http://schemas.microsoft.com/office/drawing/2015/9/8/chartex" xmlns:cx2="http://schemas.microsoft.com/office/drawing/2015/10/21/chartex" xmlns:cx3="http://schemas.microsoft.com/office/drawing/2016/5/9/chartex" xmlns:cx4="http://schemas.microsoft.com/office/drawing/2016/5/10/chartex" xmlns:cx5="http://schemas.microsoft.com/office/drawing/2016/5/11/chartex" xmlns:cx6="http://schemas.microsoft.com/office/drawing/2016/5/12/chartex" xmlns:cx7="http://schemas.microsoft.com/office/drawing/2016/5/13/chartex" xmlns:cx8="http://schemas.microsoft.com/office/drawing/2016/5/14/chartex" xmlns:mc="http://schemas.openxmlformats.org/markup-compatibility/2006" xmlns:aink="http://schemas.microsoft.com/office/drawing/2016/ink" xmlns:am3d="http://schemas.microsoft.com/office/drawing/2017/model3d" xmlns:o="urn:schemas-microsoft-com:office:office" xmlns:r="http://schemas.openxmlformats.org/officeDocument/2006/relationships" xmlns:m="http://schemas.openxmlformats.org/officeDocument/2006/math" xmlns:v="urn:schemas-microsoft-com:vml" xmlns:wp14="http://schemas.microsoft.com/office/word/2010/wordprocessingDrawing" xmlns:wp="http://schemas.openxmlformats.org/drawingml/2006/wordprocessingDrawing" xmlns:w10="urn:schemas-microsoft-com:office:word" xmlns:w="http://schemas.openxmlformats.org/wordprocessingml/2006/main" xmlns:w14="http://schemas.microsoft.com/office/word/2010/wordml" xmlns:w15="http://schemas.microsoft.com/office/word/2012/wordml" xmlns:w16cid="http://schemas.microsoft.com/office/word/2016/wordml/cid" xmlns:w16se="http://schemas.microsoft.com/office/word/2015/wordml/symex" xmlns:wpg="http://schemas.microsoft.com/office/word/2010/wordprocessingGroup" xmlns:wpi="http://schemas.microsoft.com/office/word/2010/wordprocessingInk" xmlns:wne="http://schemas.microsoft.com/office/word/2006/wordml" xmlns:wps="http://schemas.microsoft.com/office/word/2010/wordprocessingShape" mc:Ignorable="w14 w15 w16se w16cid wp14">
+  <w:abstractNum w:abstractNumId="0" w15:restartNumberingAfterBreak="0">
     <w:nsid w:val="226D5F27"/>
     <w:multiLevelType w:val="multilevel"/>
     <w:tmpl w:val="56264B24"/>
@@ -4649,7 +4627,7 @@
       </w:rPr>
     </w:lvl>
   </w:abstractNum>
-  <w:abstractNum w:abstractNumId="1">
+  <w:abstractNum w:abstractNumId="1" w15:restartNumberingAfterBreak="0">
     <w:nsid w:val="26067681"/>
     <w:multiLevelType w:val="multilevel"/>
     <w:tmpl w:val="F606D490"/>
@@ -4762,7 +4740,7 @@
       </w:rPr>
     </w:lvl>
   </w:abstractNum>
-  <w:abstractNum w:abstractNumId="2">
+  <w:abstractNum w:abstractNumId="2" w15:restartNumberingAfterBreak="0">
     <w:nsid w:val="26792690"/>
     <w:multiLevelType w:val="multilevel"/>
     <w:tmpl w:val="28CC95AC"/>
@@ -4875,7 +4853,7 @@
       </w:rPr>
     </w:lvl>
   </w:abstractNum>
-  <w:abstractNum w:abstractNumId="3">
+  <w:abstractNum w:abstractNumId="3" w15:restartNumberingAfterBreak="0">
     <w:nsid w:val="38CA6D88"/>
     <w:multiLevelType w:val="multilevel"/>
     <w:tmpl w:val="4C20FDD8"/>
@@ -4996,7 +4974,7 @@
       </w:rPr>
     </w:lvl>
   </w:abstractNum>
-  <w:abstractNum w:abstractNumId="4">
+  <w:abstractNum w:abstractNumId="4" w15:restartNumberingAfterBreak="0">
     <w:nsid w:val="3A267E96"/>
     <w:multiLevelType w:val="multilevel"/>
     <w:tmpl w:val="EEC6AC14"/>
@@ -5117,7 +5095,7 @@
       </w:rPr>
     </w:lvl>
   </w:abstractNum>
-  <w:abstractNum w:abstractNumId="5">
+  <w:abstractNum w:abstractNumId="5" w15:restartNumberingAfterBreak="0">
     <w:nsid w:val="5A385FBC"/>
     <w:multiLevelType w:val="multilevel"/>
     <w:tmpl w:val="56D47A6A"/>
@@ -5238,7 +5216,7 @@
       </w:rPr>
     </w:lvl>
   </w:abstractNum>
-  <w:abstractNum w:abstractNumId="6">
+  <w:abstractNum w:abstractNumId="6" w15:restartNumberingAfterBreak="0">
     <w:nsid w:val="648A4DEE"/>
     <w:multiLevelType w:val="multilevel"/>
     <w:tmpl w:val="56D47A6A"/>
@@ -5359,7 +5337,7 @@
       </w:rPr>
     </w:lvl>
   </w:abstractNum>
-  <w:abstractNum w:abstractNumId="7">
+  <w:abstractNum w:abstractNumId="7" w15:restartNumberingAfterBreak="0">
     <w:nsid w:val="781216D2"/>
     <w:multiLevelType w:val="multilevel"/>
     <w:tmpl w:val="46D84F06"/>
@@ -5508,7 +5486,7 @@
 </file>
 
 <file path=word/styles.xml><?xml version="1.0" encoding="utf-8"?>
-<w:styles xmlns:mc="http://schemas.openxmlformats.org/markup-compatibility/2006" xmlns:r="http://schemas.openxmlformats.org/officeDocument/2006/relationships" xmlns:w="http://schemas.openxmlformats.org/wordprocessingml/2006/main" xmlns:w14="http://schemas.microsoft.com/office/word/2010/wordml" mc:Ignorable="w14">
+<w:styles xmlns:mc="http://schemas.openxmlformats.org/markup-compatibility/2006" xmlns:r="http://schemas.openxmlformats.org/officeDocument/2006/relationships" xmlns:w="http://schemas.openxmlformats.org/wordprocessingml/2006/main" xmlns:w14="http://schemas.microsoft.com/office/word/2010/wordml" xmlns:w15="http://schemas.microsoft.com/office/word/2012/wordml" xmlns:w16cid="http://schemas.microsoft.com/office/word/2016/wordml/cid" xmlns:w16se="http://schemas.microsoft.com/office/word/2015/wordml/symex" mc:Ignorable="w14 w15 w16se w16cid">
   <w:docDefaults>
     <w:rPrDefault>
       <w:rPr>
@@ -5524,144 +5502,377 @@
       </w:pPr>
     </w:pPrDefault>
   </w:docDefaults>
-  <w:latentStyles w:defLockedState="0" w:defUIPriority="99" w:defSemiHidden="1" w:defUnhideWhenUsed="1" w:defQFormat="0" w:count="276">
-    <w:lsdException w:name="Normal" w:semiHidden="0" w:uiPriority="0" w:unhideWhenUsed="0" w:qFormat="1"/>
-    <w:lsdException w:name="heading 1" w:semiHidden="0" w:uiPriority="9" w:unhideWhenUsed="0" w:qFormat="1"/>
-    <w:lsdException w:name="heading 2" w:uiPriority="9" w:qFormat="1"/>
-    <w:lsdException w:name="heading 3" w:uiPriority="9" w:qFormat="1"/>
-    <w:lsdException w:name="heading 4" w:uiPriority="9" w:qFormat="1"/>
-    <w:lsdException w:name="heading 5" w:uiPriority="9" w:qFormat="1"/>
-    <w:lsdException w:name="heading 6" w:uiPriority="9" w:qFormat="1"/>
-    <w:lsdException w:name="heading 7" w:uiPriority="9" w:qFormat="1"/>
-    <w:lsdException w:name="heading 8" w:uiPriority="9" w:qFormat="1"/>
-    <w:lsdException w:name="heading 9" w:uiPriority="9" w:qFormat="1"/>
-    <w:lsdException w:name="toc 1" w:uiPriority="39"/>
-    <w:lsdException w:name="toc 2" w:uiPriority="39"/>
-    <w:lsdException w:name="toc 3" w:uiPriority="39"/>
-    <w:lsdException w:name="toc 4" w:uiPriority="39"/>
-    <w:lsdException w:name="toc 5" w:uiPriority="39"/>
-    <w:lsdException w:name="toc 6" w:uiPriority="39"/>
-    <w:lsdException w:name="toc 7" w:uiPriority="39"/>
-    <w:lsdException w:name="toc 8" w:uiPriority="39"/>
-    <w:lsdException w:name="toc 9" w:uiPriority="39"/>
-    <w:lsdException w:name="caption" w:uiPriority="35" w:qFormat="1"/>
-    <w:lsdException w:name="Title" w:semiHidden="0" w:uiPriority="10" w:unhideWhenUsed="0" w:qFormat="1"/>
-    <w:lsdException w:name="Default Paragraph Font" w:uiPriority="1"/>
-    <w:lsdException w:name="Subtitle" w:semiHidden="0" w:uiPriority="11" w:unhideWhenUsed="0" w:qFormat="1"/>
-    <w:lsdException w:name="Strong" w:semiHidden="0" w:uiPriority="22" w:unhideWhenUsed="0" w:qFormat="1"/>
-    <w:lsdException w:name="Emphasis" w:semiHidden="0" w:uiPriority="20" w:unhideWhenUsed="0" w:qFormat="1"/>
-    <w:lsdException w:name="Table Grid" w:semiHidden="0" w:uiPriority="59" w:unhideWhenUsed="0"/>
-    <w:lsdException w:name="Placeholder Text" w:unhideWhenUsed="0"/>
-    <w:lsdException w:name="No Spacing" w:semiHidden="0" w:uiPriority="1" w:unhideWhenUsed="0" w:qFormat="1"/>
-    <w:lsdException w:name="Light Shading" w:semiHidden="0" w:uiPriority="60" w:unhideWhenUsed="0"/>
-    <w:lsdException w:name="Light List" w:semiHidden="0" w:uiPriority="61" w:unhideWhenUsed="0"/>
-    <w:lsdException w:name="Light Grid" w:semiHidden="0" w:uiPriority="62" w:unhideWhenUsed="0"/>
-    <w:lsdException w:name="Medium Shading 1" w:semiHidden="0" w:uiPriority="63" w:unhideWhenUsed="0"/>
-    <w:lsdException w:name="Medium Shading 2" w:semiHidden="0" w:uiPriority="64" w:unhideWhenUsed="0"/>
-    <w:lsdException w:name="Medium List 1" w:semiHidden="0" w:uiPriority="65" w:unhideWhenUsed="0"/>
-    <w:lsdException w:name="Medium List 2" w:semiHidden="0" w:uiPriority="66" w:unhideWhenUsed="0"/>
-    <w:lsdException w:name="Medium Grid 1" w:semiHidden="0" w:uiPriority="67" w:unhideWhenUsed="0"/>
-    <w:lsdException w:name="Medium Grid 2" w:semiHidden="0" w:uiPriority="68" w:unhideWhenUsed="0"/>
-    <w:lsdException w:name="Medium Grid 3" w:semiHidden="0" w:uiPriority="69" w:unhideWhenUsed="0"/>
-    <w:lsdException w:name="Dark List" w:semiHidden="0" w:uiPriority="70" w:unhideWhenUsed="0"/>
-    <w:lsdException w:name="Colorful Shading" w:semiHidden="0" w:uiPriority="71" w:unhideWhenUsed="0"/>
-    <w:lsdException w:name="Colorful List" w:semiHidden="0" w:uiPriority="72" w:unhideWhenUsed="0"/>
-    <w:lsdException w:name="Colorful Grid" w:semiHidden="0" w:uiPriority="73" w:unhideWhenUsed="0"/>
-    <w:lsdException w:name="Light Shading Accent 1" w:semiHidden="0" w:uiPriority="60" w:unhideWhenUsed="0"/>
-    <w:lsdException w:name="Light List Accent 1" w:semiHidden="0" w:uiPriority="61" w:unhideWhenUsed="0"/>
-    <w:lsdException w:name="Light Grid Accent 1" w:semiHidden="0" w:uiPriority="62" w:unhideWhenUsed="0"/>
-    <w:lsdException w:name="Medium Shading 1 Accent 1" w:semiHidden="0" w:uiPriority="63" w:unhideWhenUsed="0"/>
-    <w:lsdException w:name="Medium Shading 2 Accent 1" w:semiHidden="0" w:uiPriority="64" w:unhideWhenUsed="0"/>
-    <w:lsdException w:name="Medium List 1 Accent 1" w:semiHidden="0" w:uiPriority="65" w:unhideWhenUsed="0"/>
-    <w:lsdException w:name="Revision" w:unhideWhenUsed="0"/>
-    <w:lsdException w:name="List Paragraph" w:semiHidden="0" w:uiPriority="34" w:unhideWhenUsed="0" w:qFormat="1"/>
-    <w:lsdException w:name="Quote" w:semiHidden="0" w:uiPriority="29" w:unhideWhenUsed="0" w:qFormat="1"/>
-    <w:lsdException w:name="Intense Quote" w:semiHidden="0" w:uiPriority="30" w:unhideWhenUsed="0" w:qFormat="1"/>
-    <w:lsdException w:name="Medium List 2 Accent 1" w:semiHidden="0" w:uiPriority="66" w:unhideWhenUsed="0"/>
-    <w:lsdException w:name="Medium Grid 1 Accent 1" w:semiHidden="0" w:uiPriority="67" w:unhideWhenUsed="0"/>
-    <w:lsdException w:name="Medium Grid 2 Accent 1" w:semiHidden="0" w:uiPriority="68" w:unhideWhenUsed="0"/>
-    <w:lsdException w:name="Medium Grid 3 Accent 1" w:semiHidden="0" w:uiPriority="69" w:unhideWhenUsed="0"/>
-    <w:lsdException w:name="Dark List Accent 1" w:semiHidden="0" w:uiPriority="70" w:unhideWhenUsed="0"/>
-    <w:lsdException w:name="Colorful Shading Accent 1" w:semiHidden="0" w:uiPriority="71" w:unhideWhenUsed="0"/>
-    <w:lsdException w:name="Colorful List Accent 1" w:semiHidden="0" w:uiPriority="72" w:unhideWhenUsed="0"/>
-    <w:lsdException w:name="Colorful Grid Accent 1" w:semiHidden="0" w:uiPriority="73" w:unhideWhenUsed="0"/>
-    <w:lsdException w:name="Light Shading Accent 2" w:semiHidden="0" w:uiPriority="60" w:unhideWhenUsed="0"/>
-    <w:lsdException w:name="Light List Accent 2" w:semiHidden="0" w:uiPriority="61" w:unhideWhenUsed="0"/>
-    <w:lsdException w:name="Light Grid Accent 2" w:semiHidden="0" w:uiPriority="62" w:unhideWhenUsed="0"/>
-    <w:lsdException w:name="Medium Shading 1 Accent 2" w:semiHidden="0" w:uiPriority="63" w:unhideWhenUsed="0"/>
-    <w:lsdException w:name="Medium Shading 2 Accent 2" w:semiHidden="0" w:uiPriority="64" w:unhideWhenUsed="0"/>
-    <w:lsdException w:name="Medium List 1 Accent 2" w:semiHidden="0" w:uiPriority="65" w:unhideWhenUsed="0"/>
-    <w:lsdException w:name="Medium List 2 Accent 2" w:semiHidden="0" w:uiPriority="66" w:unhideWhenUsed="0"/>
-    <w:lsdException w:name="Medium Grid 1 Accent 2" w:semiHidden="0" w:uiPriority="67" w:unhideWhenUsed="0"/>
-    <w:lsdException w:name="Medium Grid 2 Accent 2" w:semiHidden="0" w:uiPriority="68" w:unhideWhenUsed="0"/>
-    <w:lsdException w:name="Medium Grid 3 Accent 2" w:semiHidden="0" w:uiPriority="69" w:unhideWhenUsed="0"/>
-    <w:lsdException w:name="Dark List Accent 2" w:semiHidden="0" w:uiPriority="70" w:unhideWhenUsed="0"/>
-    <w:lsdException w:name="Colorful Shading Accent 2" w:semiHidden="0" w:uiPriority="71" w:unhideWhenUsed="0"/>
-    <w:lsdException w:name="Colorful List Accent 2" w:semiHidden="0" w:uiPriority="72" w:unhideWhenUsed="0"/>
-    <w:lsdException w:name="Colorful Grid Accent 2" w:semiHidden="0" w:uiPriority="73" w:unhideWhenUsed="0"/>
-    <w:lsdException w:name="Light Shading Accent 3" w:semiHidden="0" w:uiPriority="60" w:unhideWhenUsed="0"/>
-    <w:lsdException w:name="Light List Accent 3" w:semiHidden="0" w:uiPriority="61" w:unhideWhenUsed="0"/>
-    <w:lsdException w:name="Light Grid Accent 3" w:semiHidden="0" w:uiPriority="62" w:unhideWhenUsed="0"/>
-    <w:lsdException w:name="Medium Shading 1 Accent 3" w:semiHidden="0" w:uiPriority="63" w:unhideWhenUsed="0"/>
-    <w:lsdException w:name="Medium Shading 2 Accent 3" w:semiHidden="0" w:uiPriority="64" w:unhideWhenUsed="0"/>
-    <w:lsdException w:name="Medium List 1 Accent 3" w:semiHidden="0" w:uiPriority="65" w:unhideWhenUsed="0"/>
-    <w:lsdException w:name="Medium List 2 Accent 3" w:semiHidden="0" w:uiPriority="66" w:unhideWhenUsed="0"/>
-    <w:lsdException w:name="Medium Grid 1 Accent 3" w:semiHidden="0" w:uiPriority="67" w:unhideWhenUsed="0"/>
-    <w:lsdException w:name="Medium Grid 2 Accent 3" w:semiHidden="0" w:uiPriority="68" w:unhideWhenUsed="0"/>
-    <w:lsdException w:name="Medium Grid 3 Accent 3" w:semiHidden="0" w:uiPriority="69" w:unhideWhenUsed="0"/>
-    <w:lsdException w:name="Dark List Accent 3" w:semiHidden="0" w:uiPriority="70" w:unhideWhenUsed="0"/>
-    <w:lsdException w:name="Colorful Shading Accent 3" w:semiHidden="0" w:uiPriority="71" w:unhideWhenUsed="0"/>
-    <w:lsdException w:name="Colorful List Accent 3" w:semiHidden="0" w:uiPriority="72" w:unhideWhenUsed="0"/>
-    <w:lsdException w:name="Colorful Grid Accent 3" w:semiHidden="0" w:uiPriority="73" w:unhideWhenUsed="0"/>
-    <w:lsdException w:name="Light Shading Accent 4" w:semiHidden="0" w:uiPriority="60" w:unhideWhenUsed="0"/>
-    <w:lsdException w:name="Light List Accent 4" w:semiHidden="0" w:uiPriority="61" w:unhideWhenUsed="0"/>
-    <w:lsdException w:name="Light Grid Accent 4" w:semiHidden="0" w:uiPriority="62" w:unhideWhenUsed="0"/>
-    <w:lsdException w:name="Medium Shading 1 Accent 4" w:semiHidden="0" w:uiPriority="63" w:unhideWhenUsed="0"/>
-    <w:lsdException w:name="Medium Shading 2 Accent 4" w:semiHidden="0" w:uiPriority="64" w:unhideWhenUsed="0"/>
-    <w:lsdException w:name="Medium List 1 Accent 4" w:semiHidden="0" w:uiPriority="65" w:unhideWhenUsed="0"/>
-    <w:lsdException w:name="Medium List 2 Accent 4" w:semiHidden="0" w:uiPriority="66" w:unhideWhenUsed="0"/>
-    <w:lsdException w:name="Medium Grid 1 Accent 4" w:semiHidden="0" w:uiPriority="67" w:unhideWhenUsed="0"/>
-    <w:lsdException w:name="Medium Grid 2 Accent 4" w:semiHidden="0" w:uiPriority="68" w:unhideWhenUsed="0"/>
-    <w:lsdException w:name="Medium Grid 3 Accent 4" w:semiHidden="0" w:uiPriority="69" w:unhideWhenUsed="0"/>
-    <w:lsdException w:name="Dark List Accent 4" w:semiHidden="0" w:uiPriority="70" w:unhideWhenUsed="0"/>
-    <w:lsdException w:name="Colorful Shading Accent 4" w:semiHidden="0" w:uiPriority="71" w:unhideWhenUsed="0"/>
-    <w:lsdException w:name="Colorful List Accent 4" w:semiHidden="0" w:uiPriority="72" w:unhideWhenUsed="0"/>
-    <w:lsdException w:name="Colorful Grid Accent 4" w:semiHidden="0" w:uiPriority="73" w:unhideWhenUsed="0"/>
-    <w:lsdException w:name="Light Shading Accent 5" w:semiHidden="0" w:uiPriority="60" w:unhideWhenUsed="0"/>
-    <w:lsdException w:name="Light List Accent 5" w:semiHidden="0" w:uiPriority="61" w:unhideWhenUsed="0"/>
-    <w:lsdException w:name="Light Grid Accent 5" w:semiHidden="0" w:uiPriority="62" w:unhideWhenUsed="0"/>
-    <w:lsdException w:name="Medium Shading 1 Accent 5" w:semiHidden="0" w:uiPriority="63" w:unhideWhenUsed="0"/>
-    <w:lsdException w:name="Medium Shading 2 Accent 5" w:semiHidden="0" w:uiPriority="64" w:unhideWhenUsed="0"/>
-    <w:lsdException w:name="Medium List 1 Accent 5" w:semiHidden="0" w:uiPriority="65" w:unhideWhenUsed="0"/>
-    <w:lsdException w:name="Medium List 2 Accent 5" w:semiHidden="0" w:uiPriority="66" w:unhideWhenUsed="0"/>
-    <w:lsdException w:name="Medium Grid 1 Accent 5" w:semiHidden="0" w:uiPriority="67" w:unhideWhenUsed="0"/>
-    <w:lsdException w:name="Medium Grid 2 Accent 5" w:semiHidden="0" w:uiPriority="68" w:unhideWhenUsed="0"/>
-    <w:lsdException w:name="Medium Grid 3 Accent 5" w:semiHidden="0" w:uiPriority="69" w:unhideWhenUsed="0"/>
-    <w:lsdException w:name="Dark List Accent 5" w:semiHidden="0" w:uiPriority="70" w:unhideWhenUsed="0"/>
-    <w:lsdException w:name="Colorful Shading Accent 5" w:semiHidden="0" w:uiPriority="71" w:unhideWhenUsed="0"/>
-    <w:lsdException w:name="Colorful List Accent 5" w:semiHidden="0" w:uiPriority="72" w:unhideWhenUsed="0"/>
-    <w:lsdException w:name="Colorful Grid Accent 5" w:semiHidden="0" w:uiPriority="73" w:unhideWhenUsed="0"/>
-    <w:lsdException w:name="Light Shading Accent 6" w:semiHidden="0" w:uiPriority="60" w:unhideWhenUsed="0"/>
-    <w:lsdException w:name="Light List Accent 6" w:semiHidden="0" w:uiPriority="61" w:unhideWhenUsed="0"/>
-    <w:lsdException w:name="Light Grid Accent 6" w:semiHidden="0" w:uiPriority="62" w:unhideWhenUsed="0"/>
-    <w:lsdException w:name="Medium Shading 1 Accent 6" w:semiHidden="0" w:uiPriority="63" w:unhideWhenUsed="0"/>
-    <w:lsdException w:name="Medium Shading 2 Accent 6" w:semiHidden="0" w:uiPriority="64" w:unhideWhenUsed="0"/>
-    <w:lsdException w:name="Medium List 1 Accent 6" w:semiHidden="0" w:uiPriority="65" w:unhideWhenUsed="0"/>
-    <w:lsdException w:name="Medium List 2 Accent 6" w:semiHidden="0" w:uiPriority="66" w:unhideWhenUsed="0"/>
-    <w:lsdException w:name="Medium Grid 1 Accent 6" w:semiHidden="0" w:uiPriority="67" w:unhideWhenUsed="0"/>
-    <w:lsdException w:name="Medium Grid 2 Accent 6" w:semiHidden="0" w:uiPriority="68" w:unhideWhenUsed="0"/>
-    <w:lsdException w:name="Medium Grid 3 Accent 6" w:semiHidden="0" w:uiPriority="69" w:unhideWhenUsed="0"/>
-    <w:lsdException w:name="Dark List Accent 6" w:semiHidden="0" w:uiPriority="70" w:unhideWhenUsed="0"/>
-    <w:lsdException w:name="Colorful Shading Accent 6" w:semiHidden="0" w:uiPriority="71" w:unhideWhenUsed="0"/>
-    <w:lsdException w:name="Colorful List Accent 6" w:semiHidden="0" w:uiPriority="72" w:unhideWhenUsed="0"/>
-    <w:lsdException w:name="Colorful Grid Accent 6" w:semiHidden="0" w:uiPriority="73" w:unhideWhenUsed="0"/>
-    <w:lsdException w:name="Subtle Emphasis" w:semiHidden="0" w:uiPriority="19" w:unhideWhenUsed="0" w:qFormat="1"/>
-    <w:lsdException w:name="Intense Emphasis" w:semiHidden="0" w:uiPriority="21" w:unhideWhenUsed="0" w:qFormat="1"/>
-    <w:lsdException w:name="Subtle Reference" w:semiHidden="0" w:uiPriority="31" w:unhideWhenUsed="0" w:qFormat="1"/>
-    <w:lsdException w:name="Intense Reference" w:semiHidden="0" w:uiPriority="32" w:unhideWhenUsed="0" w:qFormat="1"/>
-    <w:lsdException w:name="Book Title" w:semiHidden="0" w:uiPriority="33" w:unhideWhenUsed="0" w:qFormat="1"/>
-    <w:lsdException w:name="Bibliography" w:uiPriority="37"/>
-    <w:lsdException w:name="TOC Heading" w:uiPriority="39" w:qFormat="1"/>
+  <w:latentStyles w:defLockedState="0" w:defUIPriority="99" w:defSemiHidden="0" w:defUnhideWhenUsed="0" w:defQFormat="0" w:count="375">
+    <w:lsdException w:name="Normal" w:uiPriority="0" w:qFormat="1"/>
+    <w:lsdException w:name="heading 1" w:uiPriority="9" w:qFormat="1"/>
+    <w:lsdException w:name="heading 2" w:semiHidden="1" w:uiPriority="9" w:unhideWhenUsed="1" w:qFormat="1"/>
+    <w:lsdException w:name="heading 3" w:semiHidden="1" w:uiPriority="9" w:unhideWhenUsed="1" w:qFormat="1"/>
+    <w:lsdException w:name="heading 4" w:semiHidden="1" w:uiPriority="9" w:unhideWhenUsed="1" w:qFormat="1"/>
+    <w:lsdException w:name="heading 5" w:semiHidden="1" w:uiPriority="9" w:unhideWhenUsed="1" w:qFormat="1"/>
+    <w:lsdException w:name="heading 6" w:semiHidden="1" w:uiPriority="9" w:unhideWhenUsed="1" w:qFormat="1"/>
+    <w:lsdException w:name="heading 7" w:semiHidden="1" w:uiPriority="9" w:unhideWhenUsed="1" w:qFormat="1"/>
+    <w:lsdException w:name="heading 8" w:semiHidden="1" w:uiPriority="9" w:unhideWhenUsed="1" w:qFormat="1"/>
+    <w:lsdException w:name="heading 9" w:semiHidden="1" w:uiPriority="9" w:unhideWhenUsed="1" w:qFormat="1"/>
+    <w:lsdException w:name="index 1" w:semiHidden="1" w:unhideWhenUsed="1"/>
+    <w:lsdException w:name="index 2" w:semiHidden="1" w:unhideWhenUsed="1"/>
+    <w:lsdException w:name="index 3" w:semiHidden="1" w:unhideWhenUsed="1"/>
+    <w:lsdException w:name="index 4" w:semiHidden="1" w:unhideWhenUsed="1"/>
+    <w:lsdException w:name="index 5" w:semiHidden="1" w:unhideWhenUsed="1"/>
+    <w:lsdException w:name="index 6" w:semiHidden="1" w:unhideWhenUsed="1"/>
+    <w:lsdException w:name="index 7" w:semiHidden="1" w:unhideWhenUsed="1"/>
+    <w:lsdException w:name="index 8" w:semiHidden="1" w:unhideWhenUsed="1"/>
+    <w:lsdException w:name="index 9" w:semiHidden="1" w:unhideWhenUsed="1"/>
+    <w:lsdException w:name="toc 1" w:semiHidden="1" w:uiPriority="39" w:unhideWhenUsed="1"/>
+    <w:lsdException w:name="toc 2" w:semiHidden="1" w:uiPriority="39" w:unhideWhenUsed="1"/>
+    <w:lsdException w:name="toc 3" w:semiHidden="1" w:uiPriority="39" w:unhideWhenUsed="1"/>
+    <w:lsdException w:name="toc 4" w:semiHidden="1" w:uiPriority="39" w:unhideWhenUsed="1"/>
+    <w:lsdException w:name="toc 5" w:semiHidden="1" w:uiPriority="39" w:unhideWhenUsed="1"/>
+    <w:lsdException w:name="toc 6" w:semiHidden="1" w:uiPriority="39" w:unhideWhenUsed="1"/>
+    <w:lsdException w:name="toc 7" w:semiHidden="1" w:uiPriority="39" w:unhideWhenUsed="1"/>
+    <w:lsdException w:name="toc 8" w:semiHidden="1" w:uiPriority="39" w:unhideWhenUsed="1"/>
+    <w:lsdException w:name="toc 9" w:semiHidden="1" w:uiPriority="39" w:unhideWhenUsed="1"/>
+    <w:lsdException w:name="Normal Indent" w:semiHidden="1" w:unhideWhenUsed="1"/>
+    <w:lsdException w:name="footnote text" w:semiHidden="1" w:unhideWhenUsed="1"/>
+    <w:lsdException w:name="annotation text" w:semiHidden="1" w:unhideWhenUsed="1"/>
+    <w:lsdException w:name="header" w:semiHidden="1" w:unhideWhenUsed="1"/>
+    <w:lsdException w:name="footer" w:semiHidden="1" w:unhideWhenUsed="1"/>
+    <w:lsdException w:name="index heading" w:semiHidden="1" w:unhideWhenUsed="1"/>
+    <w:lsdException w:name="caption" w:semiHidden="1" w:uiPriority="35" w:unhideWhenUsed="1" w:qFormat="1"/>
+    <w:lsdException w:name="table of figures" w:semiHidden="1" w:unhideWhenUsed="1"/>
+    <w:lsdException w:name="envelope address" w:semiHidden="1" w:unhideWhenUsed="1"/>
+    <w:lsdException w:name="envelope return" w:semiHidden="1" w:unhideWhenUsed="1"/>
+    <w:lsdException w:name="footnote reference" w:semiHidden="1" w:unhideWhenUsed="1"/>
+    <w:lsdException w:name="annotation reference" w:semiHidden="1" w:unhideWhenUsed="1"/>
+    <w:lsdException w:name="line number" w:semiHidden="1" w:unhideWhenUsed="1"/>
+    <w:lsdException w:name="page number" w:semiHidden="1" w:unhideWhenUsed="1"/>
+    <w:lsdException w:name="endnote reference" w:semiHidden="1" w:unhideWhenUsed="1"/>
+    <w:lsdException w:name="endnote text" w:semiHidden="1" w:unhideWhenUsed="1"/>
+    <w:lsdException w:name="table of authorities" w:semiHidden="1" w:unhideWhenUsed="1"/>
+    <w:lsdException w:name="macro" w:semiHidden="1" w:unhideWhenUsed="1"/>
+    <w:lsdException w:name="toa heading" w:semiHidden="1" w:unhideWhenUsed="1"/>
+    <w:lsdException w:name="List" w:semiHidden="1" w:unhideWhenUsed="1"/>
+    <w:lsdException w:name="List Bullet" w:semiHidden="1" w:unhideWhenUsed="1"/>
+    <w:lsdException w:name="List Number" w:semiHidden="1" w:unhideWhenUsed="1"/>
+    <w:lsdException w:name="List 2" w:semiHidden="1" w:unhideWhenUsed="1"/>
+    <w:lsdException w:name="List 3" w:semiHidden="1" w:unhideWhenUsed="1"/>
+    <w:lsdException w:name="List 4" w:semiHidden="1" w:unhideWhenUsed="1"/>
+    <w:lsdException w:name="List 5" w:semiHidden="1" w:unhideWhenUsed="1"/>
+    <w:lsdException w:name="List Bullet 2" w:semiHidden="1" w:unhideWhenUsed="1"/>
+    <w:lsdException w:name="List Bullet 3" w:semiHidden="1" w:unhideWhenUsed="1"/>
+    <w:lsdException w:name="List Bullet 4" w:semiHidden="1" w:unhideWhenUsed="1"/>
+    <w:lsdException w:name="List Bullet 5" w:semiHidden="1" w:unhideWhenUsed="1"/>
+    <w:lsdException w:name="List Number 2" w:semiHidden="1" w:unhideWhenUsed="1"/>
+    <w:lsdException w:name="List Number 3" w:semiHidden="1" w:unhideWhenUsed="1"/>
+    <w:lsdException w:name="List Number 4" w:semiHidden="1" w:unhideWhenUsed="1"/>
+    <w:lsdException w:name="List Number 5" w:semiHidden="1" w:unhideWhenUsed="1"/>
+    <w:lsdException w:name="Title" w:uiPriority="10" w:qFormat="1"/>
+    <w:lsdException w:name="Closing" w:semiHidden="1" w:unhideWhenUsed="1"/>
+    <w:lsdException w:name="Signature" w:semiHidden="1" w:unhideWhenUsed="1"/>
+    <w:lsdException w:name="Default Paragraph Font" w:semiHidden="1" w:uiPriority="1" w:unhideWhenUsed="1"/>
+    <w:lsdException w:name="Body Text" w:semiHidden="1" w:unhideWhenUsed="1"/>
+    <w:lsdException w:name="Body Text Indent" w:semiHidden="1" w:unhideWhenUsed="1"/>
+    <w:lsdException w:name="List Continue" w:semiHidden="1" w:unhideWhenUsed="1"/>
+    <w:lsdException w:name="List Continue 2" w:semiHidden="1" w:unhideWhenUsed="1"/>
+    <w:lsdException w:name="List Continue 3" w:semiHidden="1" w:unhideWhenUsed="1"/>
+    <w:lsdException w:name="List Continue 4" w:semiHidden="1" w:unhideWhenUsed="1"/>
+    <w:lsdException w:name="List Continue 5" w:semiHidden="1" w:unhideWhenUsed="1"/>
+    <w:lsdException w:name="Message Header" w:semiHidden="1" w:unhideWhenUsed="1"/>
+    <w:lsdException w:name="Subtitle" w:uiPriority="11" w:qFormat="1"/>
+    <w:lsdException w:name="Salutation" w:semiHidden="1" w:unhideWhenUsed="1"/>
+    <w:lsdException w:name="Date" w:semiHidden="1" w:unhideWhenUsed="1"/>
+    <w:lsdException w:name="Body Text First Indent" w:semiHidden="1" w:unhideWhenUsed="1"/>
+    <w:lsdException w:name="Body Text First Indent 2" w:semiHidden="1" w:unhideWhenUsed="1"/>
+    <w:lsdException w:name="Note Heading" w:semiHidden="1" w:unhideWhenUsed="1"/>
+    <w:lsdException w:name="Body Text 2" w:semiHidden="1" w:unhideWhenUsed="1"/>
+    <w:lsdException w:name="Body Text 3" w:semiHidden="1" w:unhideWhenUsed="1"/>
+    <w:lsdException w:name="Body Text Indent 2" w:semiHidden="1" w:unhideWhenUsed="1"/>
+    <w:lsdException w:name="Body Text Indent 3" w:semiHidden="1" w:unhideWhenUsed="1"/>
+    <w:lsdException w:name="Block Text" w:semiHidden="1" w:unhideWhenUsed="1"/>
+    <w:lsdException w:name="Hyperlink" w:semiHidden="1" w:unhideWhenUsed="1"/>
+    <w:lsdException w:name="FollowedHyperlink" w:semiHidden="1" w:unhideWhenUsed="1"/>
+    <w:lsdException w:name="Strong" w:uiPriority="22" w:qFormat="1"/>
+    <w:lsdException w:name="Emphasis" w:uiPriority="20" w:qFormat="1"/>
+    <w:lsdException w:name="Document Map" w:semiHidden="1" w:unhideWhenUsed="1"/>
+    <w:lsdException w:name="Plain Text" w:semiHidden="1" w:unhideWhenUsed="1"/>
+    <w:lsdException w:name="E-mail Signature" w:semiHidden="1" w:unhideWhenUsed="1"/>
+    <w:lsdException w:name="HTML Top of Form" w:semiHidden="1" w:unhideWhenUsed="1"/>
+    <w:lsdException w:name="HTML Bottom of Form" w:semiHidden="1" w:unhideWhenUsed="1"/>
+    <w:lsdException w:name="Normal (Web)" w:semiHidden="1" w:unhideWhenUsed="1"/>
+    <w:lsdException w:name="HTML Acronym" w:semiHidden="1" w:unhideWhenUsed="1"/>
+    <w:lsdException w:name="HTML Address" w:semiHidden="1" w:unhideWhenUsed="1"/>
+    <w:lsdException w:name="HTML Cite" w:semiHidden="1" w:unhideWhenUsed="1"/>
+    <w:lsdException w:name="HTML Code" w:semiHidden="1" w:unhideWhenUsed="1"/>
+    <w:lsdException w:name="HTML Definition" w:semiHidden="1" w:unhideWhenUsed="1"/>
+    <w:lsdException w:name="HTML Keyboard" w:semiHidden="1" w:unhideWhenUsed="1"/>
+    <w:lsdException w:name="HTML Preformatted" w:semiHidden="1" w:unhideWhenUsed="1"/>
+    <w:lsdException w:name="HTML Sample" w:semiHidden="1" w:unhideWhenUsed="1"/>
+    <w:lsdException w:name="HTML Typewriter" w:semiHidden="1" w:unhideWhenUsed="1"/>
+    <w:lsdException w:name="HTML Variable" w:semiHidden="1" w:unhideWhenUsed="1"/>
+    <w:lsdException w:name="Normal Table" w:semiHidden="1" w:unhideWhenUsed="1"/>
+    <w:lsdException w:name="annotation subject" w:semiHidden="1" w:unhideWhenUsed="1"/>
+    <w:lsdException w:name="No List" w:semiHidden="1" w:unhideWhenUsed="1"/>
+    <w:lsdException w:name="Outline List 1" w:semiHidden="1" w:unhideWhenUsed="1"/>
+    <w:lsdException w:name="Outline List 2" w:semiHidden="1" w:unhideWhenUsed="1"/>
+    <w:lsdException w:name="Outline List 3" w:semiHidden="1" w:unhideWhenUsed="1"/>
+    <w:lsdException w:name="Table Simple 1" w:semiHidden="1" w:unhideWhenUsed="1"/>
+    <w:lsdException w:name="Table Simple 2" w:semiHidden="1" w:unhideWhenUsed="1"/>
+    <w:lsdException w:name="Table Simple 3" w:semiHidden="1" w:unhideWhenUsed="1"/>
+    <w:lsdException w:name="Table Classic 1" w:semiHidden="1" w:unhideWhenUsed="1"/>
+    <w:lsdException w:name="Table Classic 2" w:semiHidden="1" w:unhideWhenUsed="1"/>
+    <w:lsdException w:name="Table Classic 3" w:semiHidden="1" w:unhideWhenUsed="1"/>
+    <w:lsdException w:name="Table Classic 4" w:semiHidden="1" w:unhideWhenUsed="1"/>
+    <w:lsdException w:name="Table Colorful 1" w:semiHidden="1" w:unhideWhenUsed="1"/>
+    <w:lsdException w:name="Table Colorful 2" w:semiHidden="1" w:unhideWhenUsed="1"/>
+    <w:lsdException w:name="Table Colorful 3" w:semiHidden="1" w:unhideWhenUsed="1"/>
+    <w:lsdException w:name="Table Columns 1" w:semiHidden="1" w:unhideWhenUsed="1"/>
+    <w:lsdException w:name="Table Columns 2" w:semiHidden="1" w:unhideWhenUsed="1"/>
+    <w:lsdException w:name="Table Columns 3" w:semiHidden="1" w:unhideWhenUsed="1"/>
+    <w:lsdException w:name="Table Columns 4" w:semiHidden="1" w:unhideWhenUsed="1"/>
+    <w:lsdException w:name="Table Columns 5" w:semiHidden="1" w:unhideWhenUsed="1"/>
+    <w:lsdException w:name="Table Grid 1" w:semiHidden="1" w:unhideWhenUsed="1"/>
+    <w:lsdException w:name="Table Grid 2" w:semiHidden="1" w:unhideWhenUsed="1"/>
+    <w:lsdException w:name="Table Grid 3" w:semiHidden="1" w:unhideWhenUsed="1"/>
+    <w:lsdException w:name="Table Grid 4" w:semiHidden="1" w:unhideWhenUsed="1"/>
+    <w:lsdException w:name="Table Grid 5" w:semiHidden="1" w:unhideWhenUsed="1"/>
+    <w:lsdException w:name="Table Grid 6" w:semiHidden="1" w:unhideWhenUsed="1"/>
+    <w:lsdException w:name="Table Grid 7" w:semiHidden="1" w:unhideWhenUsed="1"/>
+    <w:lsdException w:name="Table Grid 8" w:semiHidden="1" w:unhideWhenUsed="1"/>
+    <w:lsdException w:name="Table List 1" w:semiHidden="1" w:unhideWhenUsed="1"/>
+    <w:lsdException w:name="Table List 2" w:semiHidden="1" w:unhideWhenUsed="1"/>
+    <w:lsdException w:name="Table List 3" w:semiHidden="1" w:unhideWhenUsed="1"/>
+    <w:lsdException w:name="Table List 4" w:semiHidden="1" w:unhideWhenUsed="1"/>
+    <w:lsdException w:name="Table List 5" w:semiHidden="1" w:unhideWhenUsed="1"/>
+    <w:lsdException w:name="Table List 6" w:semiHidden="1" w:unhideWhenUsed="1"/>
+    <w:lsdException w:name="Table List 7" w:semiHidden="1" w:unhideWhenUsed="1"/>
+    <w:lsdException w:name="Table List 8" w:semiHidden="1" w:unhideWhenUsed="1"/>
+    <w:lsdException w:name="Table 3D effects 1" w:semiHidden="1" w:unhideWhenUsed="1"/>
+    <w:lsdException w:name="Table 3D effects 2" w:semiHidden="1" w:unhideWhenUsed="1"/>
+    <w:lsdException w:name="Table 3D effects 3" w:semiHidden="1" w:unhideWhenUsed="1"/>
+    <w:lsdException w:name="Table Contemporary" w:semiHidden="1" w:unhideWhenUsed="1"/>
+    <w:lsdException w:name="Table Elegant" w:semiHidden="1" w:unhideWhenUsed="1"/>
+    <w:lsdException w:name="Table Professional" w:semiHidden="1" w:unhideWhenUsed="1"/>
+    <w:lsdException w:name="Table Subtle 1" w:semiHidden="1" w:unhideWhenUsed="1"/>
+    <w:lsdException w:name="Table Subtle 2" w:semiHidden="1" w:unhideWhenUsed="1"/>
+    <w:lsdException w:name="Table Web 1" w:semiHidden="1" w:unhideWhenUsed="1"/>
+    <w:lsdException w:name="Table Web 2" w:semiHidden="1" w:unhideWhenUsed="1"/>
+    <w:lsdException w:name="Table Web 3" w:semiHidden="1" w:unhideWhenUsed="1"/>
+    <w:lsdException w:name="Balloon Text" w:semiHidden="1" w:unhideWhenUsed="1"/>
+    <w:lsdException w:name="Table Grid" w:uiPriority="59"/>
+    <w:lsdException w:name="Table Theme" w:semiHidden="1" w:unhideWhenUsed="1"/>
+    <w:lsdException w:name="Placeholder Text" w:semiHidden="1"/>
+    <w:lsdException w:name="No Spacing" w:uiPriority="1" w:qFormat="1"/>
+    <w:lsdException w:name="Light Shading" w:uiPriority="60"/>
+    <w:lsdException w:name="Light List" w:uiPriority="61"/>
+    <w:lsdException w:name="Light Grid" w:uiPriority="62"/>
+    <w:lsdException w:name="Medium Shading 1" w:uiPriority="63"/>
+    <w:lsdException w:name="Medium Shading 2" w:uiPriority="64"/>
+    <w:lsdException w:name="Medium List 1" w:uiPriority="65"/>
+    <w:lsdException w:name="Medium List 2" w:uiPriority="66"/>
+    <w:lsdException w:name="Medium Grid 1" w:uiPriority="67"/>
+    <w:lsdException w:name="Medium Grid 2" w:uiPriority="68"/>
+    <w:lsdException w:name="Medium Grid 3" w:uiPriority="69"/>
+    <w:lsdException w:name="Dark List" w:uiPriority="70"/>
+    <w:lsdException w:name="Colorful Shading" w:uiPriority="71"/>
+    <w:lsdException w:name="Colorful List" w:uiPriority="72"/>
+    <w:lsdException w:name="Colorful Grid" w:uiPriority="73"/>
+    <w:lsdException w:name="Light Shading Accent 1" w:uiPriority="60"/>
+    <w:lsdException w:name="Light List Accent 1" w:uiPriority="61"/>
+    <w:lsdException w:name="Light Grid Accent 1" w:uiPriority="62"/>
+    <w:lsdException w:name="Medium Shading 1 Accent 1" w:uiPriority="63"/>
+    <w:lsdException w:name="Medium Shading 2 Accent 1" w:uiPriority="64"/>
+    <w:lsdException w:name="Medium List 1 Accent 1" w:uiPriority="65"/>
+    <w:lsdException w:name="Revision" w:semiHidden="1"/>
+    <w:lsdException w:name="List Paragraph" w:uiPriority="34" w:qFormat="1"/>
+    <w:lsdException w:name="Quote" w:uiPriority="29" w:qFormat="1"/>
+    <w:lsdException w:name="Intense Quote" w:uiPriority="30" w:qFormat="1"/>
+    <w:lsdException w:name="Medium List 2 Accent 1" w:uiPriority="66"/>
+    <w:lsdException w:name="Medium Grid 1 Accent 1" w:uiPriority="67"/>
+    <w:lsdException w:name="Medium Grid 2 Accent 1" w:uiPriority="68"/>
+    <w:lsdException w:name="Medium Grid 3 Accent 1" w:uiPriority="69"/>
+    <w:lsdException w:name="Dark List Accent 1" w:uiPriority="70"/>
+    <w:lsdException w:name="Colorful Shading Accent 1" w:uiPriority="71"/>
+    <w:lsdException w:name="Colorful List Accent 1" w:uiPriority="72"/>
+    <w:lsdException w:name="Colorful Grid Accent 1" w:uiPriority="73"/>
+    <w:lsdException w:name="Light Shading Accent 2" w:uiPriority="60"/>
+    <w:lsdException w:name="Light List Accent 2" w:uiPriority="61"/>
+    <w:lsdException w:name="Light Grid Accent 2" w:uiPriority="62"/>
+    <w:lsdException w:name="Medium Shading 1 Accent 2" w:uiPriority="63"/>
+    <w:lsdException w:name="Medium Shading 2 Accent 2" w:uiPriority="64"/>
+    <w:lsdException w:name="Medium List 1 Accent 2" w:uiPriority="65"/>
+    <w:lsdException w:name="Medium List 2 Accent 2" w:uiPriority="66"/>
+    <w:lsdException w:name="Medium Grid 1 Accent 2" w:uiPriority="67"/>
+    <w:lsdException w:name="Medium Grid 2 Accent 2" w:uiPriority="68"/>
+    <w:lsdException w:name="Medium Grid 3 Accent 2" w:uiPriority="69"/>
+    <w:lsdException w:name="Dark List Accent 2" w:uiPriority="70"/>
+    <w:lsdException w:name="Colorful Shading Accent 2" w:uiPriority="71"/>
+    <w:lsdException w:name="Colorful List Accent 2" w:uiPriority="72"/>
+    <w:lsdException w:name="Colorful Grid Accent 2" w:uiPriority="73"/>
+    <w:lsdException w:name="Light Shading Accent 3" w:uiPriority="60"/>
+    <w:lsdException w:name="Light List Accent 3" w:uiPriority="61"/>
+    <w:lsdException w:name="Light Grid Accent 3" w:uiPriority="62"/>
+    <w:lsdException w:name="Medium Shading 1 Accent 3" w:uiPriority="63"/>
+    <w:lsdException w:name="Medium Shading 2 Accent 3" w:uiPriority="64"/>
+    <w:lsdException w:name="Medium List 1 Accent 3" w:uiPriority="65"/>
+    <w:lsdException w:name="Medium List 2 Accent 3" w:uiPriority="66"/>
+    <w:lsdException w:name="Medium Grid 1 Accent 3" w:uiPriority="67"/>
+    <w:lsdException w:name="Medium Grid 2 Accent 3" w:uiPriority="68"/>
+    <w:lsdException w:name="Medium Grid 3 Accent 3" w:uiPriority="69"/>
+    <w:lsdException w:name="Dark List Accent 3" w:uiPriority="70"/>
+    <w:lsdException w:name="Colorful Shading Accent 3" w:uiPriority="71"/>
+    <w:lsdException w:name="Colorful List Accent 3" w:uiPriority="72"/>
+    <w:lsdException w:name="Colorful Grid Accent 3" w:uiPriority="73"/>
+    <w:lsdException w:name="Light Shading Accent 4" w:uiPriority="60"/>
+    <w:lsdException w:name="Light List Accent 4" w:uiPriority="61"/>
+    <w:lsdException w:name="Light Grid Accent 4" w:uiPriority="62"/>
+    <w:lsdException w:name="Medium Shading 1 Accent 4" w:uiPriority="63"/>
+    <w:lsdException w:name="Medium Shading 2 Accent 4" w:uiPriority="64"/>
+    <w:lsdException w:name="Medium List 1 Accent 4" w:uiPriority="65"/>
+    <w:lsdException w:name="Medium List 2 Accent 4" w:uiPriority="66"/>
+    <w:lsdException w:name="Medium Grid 1 Accent 4" w:uiPriority="67"/>
+    <w:lsdException w:name="Medium Grid 2 Accent 4" w:uiPriority="68"/>
+    <w:lsdException w:name="Medium Grid 3 Accent 4" w:uiPriority="69"/>
+    <w:lsdException w:name="Dark List Accent 4" w:uiPriority="70"/>
+    <w:lsdException w:name="Colorful Shading Accent 4" w:uiPriority="71"/>
+    <w:lsdException w:name="Colorful List Accent 4" w:uiPriority="72"/>
+    <w:lsdException w:name="Colorful Grid Accent 4" w:uiPriority="73"/>
+    <w:lsdException w:name="Light Shading Accent 5" w:uiPriority="60"/>
+    <w:lsdException w:name="Light List Accent 5" w:uiPriority="61"/>
+    <w:lsdException w:name="Light Grid Accent 5" w:uiPriority="62"/>
+    <w:lsdException w:name="Medium Shading 1 Accent 5" w:uiPriority="63"/>
+    <w:lsdException w:name="Medium Shading 2 Accent 5" w:uiPriority="64"/>
+    <w:lsdException w:name="Medium List 1 Accent 5" w:uiPriority="65"/>
+    <w:lsdException w:name="Medium List 2 Accent 5" w:uiPriority="66"/>
+    <w:lsdException w:name="Medium Grid 1 Accent 5" w:uiPriority="67"/>
+    <w:lsdException w:name="Medium Grid 2 Accent 5" w:uiPriority="68"/>
+    <w:lsdException w:name="Medium Grid 3 Accent 5" w:uiPriority="69"/>
+    <w:lsdException w:name="Dark List Accent 5" w:uiPriority="70"/>
+    <w:lsdException w:name="Colorful Shading Accent 5" w:uiPriority="71"/>
+    <w:lsdException w:name="Colorful List Accent 5" w:uiPriority="72"/>
+    <w:lsdException w:name="Colorful Grid Accent 5" w:uiPriority="73"/>
+    <w:lsdException w:name="Light Shading Accent 6" w:uiPriority="60"/>
+    <w:lsdException w:name="Light List Accent 6" w:uiPriority="61"/>
+    <w:lsdException w:name="Light Grid Accent 6" w:uiPriority="62"/>
+    <w:lsdException w:name="Medium Shading 1 Accent 6" w:uiPriority="63"/>
+    <w:lsdException w:name="Medium Shading 2 Accent 6" w:uiPriority="64"/>
+    <w:lsdException w:name="Medium List 1 Accent 6" w:uiPriority="65"/>
+    <w:lsdException w:name="Medium List 2 Accent 6" w:uiPriority="66"/>
+    <w:lsdException w:name="Medium Grid 1 Accent 6" w:uiPriority="67"/>
+    <w:lsdException w:name="Medium Grid 2 Accent 6" w:uiPriority="68"/>
+    <w:lsdException w:name="Medium Grid 3 Accent 6" w:uiPriority="69"/>
+    <w:lsdException w:name="Dark List Accent 6" w:uiPriority="70"/>
+    <w:lsdException w:name="Colorful Shading Accent 6" w:uiPriority="71"/>
+    <w:lsdException w:name="Colorful List Accent 6" w:uiPriority="72"/>
+    <w:lsdException w:name="Colorful Grid Accent 6" w:uiPriority="73"/>
+    <w:lsdException w:name="Subtle Emphasis" w:uiPriority="19" w:qFormat="1"/>
+    <w:lsdException w:name="Intense Emphasis" w:uiPriority="21" w:qFormat="1"/>
+    <w:lsdException w:name="Subtle Reference" w:uiPriority="31" w:qFormat="1"/>
+    <w:lsdException w:name="Intense Reference" w:uiPriority="32" w:qFormat="1"/>
+    <w:lsdException w:name="Book Title" w:uiPriority="33" w:qFormat="1"/>
+    <w:lsdException w:name="Bibliography" w:semiHidden="1" w:uiPriority="37" w:unhideWhenUsed="1"/>
+    <w:lsdException w:name="TOC Heading" w:semiHidden="1" w:uiPriority="39" w:unhideWhenUsed="1" w:qFormat="1"/>
+    <w:lsdException w:name="Grid Table Light" w:semiHidden="1" w:unhideWhenUsed="1"/>
+    <w:lsdException w:name="Grid Table 1 Light" w:semiHidden="1" w:unhideWhenUsed="1"/>
+    <w:lsdException w:name="Grid Table 2" w:semiHidden="1" w:unhideWhenUsed="1"/>
+    <w:lsdException w:name="Grid Table 3" w:semiHidden="1" w:unhideWhenUsed="1"/>
+    <w:lsdException w:name="Grid Table 4" w:uiPriority="49"/>
+    <w:lsdException w:name="Grid Table 5 Dark" w:uiPriority="50"/>
+    <w:lsdException w:name="Grid Table 6 Colorful" w:uiPriority="51"/>
+    <w:lsdException w:name="Grid Table 7 Colorful" w:uiPriority="52"/>
+    <w:lsdException w:name="Grid Table 1 Light Accent 1" w:uiPriority="46"/>
+    <w:lsdException w:name="Grid Table 2 Accent 1" w:uiPriority="47"/>
+    <w:lsdException w:name="Grid Table 3 Accent 1" w:uiPriority="48"/>
+    <w:lsdException w:name="Grid Table 4 Accent 1" w:uiPriority="49"/>
+    <w:lsdException w:name="Grid Table 5 Dark Accent 1" w:uiPriority="50"/>
+    <w:lsdException w:name="Grid Table 6 Colorful Accent 1" w:uiPriority="51"/>
+    <w:lsdException w:name="Grid Table 7 Colorful Accent 1" w:uiPriority="52"/>
+    <w:lsdException w:name="Grid Table 1 Light Accent 2" w:uiPriority="46"/>
+    <w:lsdException w:name="Grid Table 2 Accent 2" w:uiPriority="47"/>
+    <w:lsdException w:name="Grid Table 3 Accent 2" w:uiPriority="48"/>
+    <w:lsdException w:name="Grid Table 4 Accent 2" w:uiPriority="49"/>
+    <w:lsdException w:name="Grid Table 5 Dark Accent 2" w:uiPriority="50"/>
+    <w:lsdException w:name="Grid Table 6 Colorful Accent 2" w:uiPriority="51"/>
+    <w:lsdException w:name="Grid Table 7 Colorful Accent 2" w:uiPriority="52"/>
+    <w:lsdException w:name="Grid Table 1 Light Accent 3" w:uiPriority="46"/>
+    <w:lsdException w:name="Grid Table 2 Accent 3" w:uiPriority="47"/>
+    <w:lsdException w:name="Grid Table 3 Accent 3" w:uiPriority="48"/>
+    <w:lsdException w:name="Grid Table 4 Accent 3" w:uiPriority="49"/>
+    <w:lsdException w:name="Grid Table 5 Dark Accent 3" w:uiPriority="50"/>
+    <w:lsdException w:name="Grid Table 6 Colorful Accent 3" w:uiPriority="51"/>
+    <w:lsdException w:name="Grid Table 7 Colorful Accent 3" w:uiPriority="52"/>
+    <w:lsdException w:name="Grid Table 1 Light Accent 4" w:uiPriority="46"/>
+    <w:lsdException w:name="Grid Table 2 Accent 4" w:uiPriority="47"/>
+    <w:lsdException w:name="Grid Table 3 Accent 4" w:uiPriority="48"/>
+    <w:lsdException w:name="Grid Table 4 Accent 4" w:uiPriority="49"/>
+    <w:lsdException w:name="Grid Table 5 Dark Accent 4" w:uiPriority="50"/>
+    <w:lsdException w:name="Grid Table 6 Colorful Accent 4" w:uiPriority="51"/>
+    <w:lsdException w:name="Grid Table 7 Colorful Accent 4" w:uiPriority="52"/>
+    <w:lsdException w:name="Grid Table 1 Light Accent 5" w:uiPriority="46"/>
+    <w:lsdException w:name="Grid Table 2 Accent 5" w:uiPriority="47"/>
+    <w:lsdException w:name="Grid Table 3 Accent 5" w:uiPriority="48"/>
+    <w:lsdException w:name="Grid Table 4 Accent 5" w:uiPriority="49"/>
+    <w:lsdException w:name="Grid Table 5 Dark Accent 5" w:uiPriority="50"/>
+    <w:lsdException w:name="Grid Table 6 Colorful Accent 5" w:uiPriority="51"/>
+    <w:lsdException w:name="Grid Table 7 Colorful Accent 5" w:uiPriority="52"/>
+    <w:lsdException w:name="Grid Table 1 Light Accent 6" w:uiPriority="46"/>
+    <w:lsdException w:name="Grid Table 2 Accent 6" w:uiPriority="47"/>
+    <w:lsdException w:name="Grid Table 3 Accent 6" w:uiPriority="48"/>
+    <w:lsdException w:name="Grid Table 4 Accent 6" w:uiPriority="49"/>
+    <w:lsdException w:name="Grid Table 5 Dark Accent 6" w:uiPriority="50"/>
+    <w:lsdException w:name="Grid Table 6 Colorful Accent 6" w:uiPriority="51"/>
+    <w:lsdException w:name="Grid Table 7 Colorful Accent 6" w:uiPriority="52"/>
+    <w:lsdException w:name="List Table 1 Light" w:uiPriority="46"/>
+    <w:lsdException w:name="List Table 2" w:uiPriority="47"/>
+    <w:lsdException w:name="List Table 3" w:uiPriority="48"/>
+    <w:lsdException w:name="List Table 4" w:uiPriority="49"/>
+    <w:lsdException w:name="List Table 5 Dark" w:uiPriority="50"/>
+    <w:lsdException w:name="List Table 6 Colorful" w:uiPriority="51"/>
+    <w:lsdException w:name="List Table 7 Colorful" w:uiPriority="52"/>
+    <w:lsdException w:name="List Table 1 Light Accent 1" w:uiPriority="46"/>
+    <w:lsdException w:name="List Table 2 Accent 1" w:uiPriority="47"/>
+    <w:lsdException w:name="List Table 3 Accent 1" w:uiPriority="48"/>
+    <w:lsdException w:name="List Table 4 Accent 1" w:uiPriority="49"/>
+    <w:lsdException w:name="List Table 5 Dark Accent 1" w:uiPriority="50"/>
+    <w:lsdException w:name="List Table 6 Colorful Accent 1" w:uiPriority="51"/>
+    <w:lsdException w:name="List Table 7 Colorful Accent 1" w:uiPriority="52"/>
+    <w:lsdException w:name="List Table 1 Light Accent 2" w:uiPriority="46"/>
+    <w:lsdException w:name="List Table 2 Accent 2" w:uiPriority="47"/>
+    <w:lsdException w:name="List Table 3 Accent 2" w:uiPriority="48"/>
+    <w:lsdException w:name="List Table 4 Accent 2" w:uiPriority="49"/>
+    <w:lsdException w:name="List Table 5 Dark Accent 2" w:uiPriority="50"/>
+    <w:lsdException w:name="List Table 6 Colorful Accent 2" w:uiPriority="51"/>
+    <w:lsdException w:name="List Table 7 Colorful Accent 2" w:uiPriority="52"/>
+    <w:lsdException w:name="List Table 1 Light Accent 3" w:uiPriority="46"/>
+    <w:lsdException w:name="List Table 2 Accent 3" w:uiPriority="47"/>
+    <w:lsdException w:name="List Table 3 Accent 3" w:uiPriority="48"/>
+    <w:lsdException w:name="List Table 4 Accent 3" w:uiPriority="49"/>
+    <w:lsdException w:name="List Table 5 Dark Accent 3" w:uiPriority="50"/>
+    <w:lsdException w:name="List Table 6 Colorful Accent 3" w:uiPriority="51"/>
+    <w:lsdException w:name="List Table 7 Colorful Accent 3" w:uiPriority="52"/>
+    <w:lsdException w:name="List Table 1 Light Accent 4" w:uiPriority="46"/>
+    <w:lsdException w:name="List Table 2 Accent 4" w:uiPriority="47"/>
+    <w:lsdException w:name="List Table 3 Accent 4" w:uiPriority="48"/>
+    <w:lsdException w:name="List Table 4 Accent 4" w:uiPriority="49"/>
+    <w:lsdException w:name="List Table 5 Dark Accent 4" w:uiPriority="50"/>
+    <w:lsdException w:name="List Table 6 Colorful Accent 4" w:uiPriority="51"/>
+    <w:lsdException w:name="List Table 7 Colorful Accent 4" w:uiPriority="52"/>
+    <w:lsdException w:name="List Table 1 Light Accent 5" w:uiPriority="46"/>
+    <w:lsdException w:name="List Table 2 Accent 5" w:uiPriority="47"/>
+    <w:lsdException w:name="List Table 3 Accent 5" w:uiPriority="48"/>
+    <w:lsdException w:name="List Table 4 Accent 5" w:uiPriority="49"/>
+    <w:lsdException w:name="List Table 5 Dark Accent 5" w:uiPriority="50"/>
+    <w:lsdException w:name="List Table 6 Colorful Accent 5" w:uiPriority="51"/>
+    <w:lsdException w:name="List Table 7 Colorful Accent 5" w:uiPriority="52"/>
+    <w:lsdException w:name="List Table 1 Light Accent 6" w:uiPriority="46"/>
+    <w:lsdException w:name="List Table 2 Accent 6" w:uiPriority="47"/>
+    <w:lsdException w:name="List Table 3 Accent 6" w:uiPriority="48"/>
+    <w:lsdException w:name="List Table 4 Accent 6" w:uiPriority="49"/>
+    <w:lsdException w:name="List Table 5 Dark Accent 6" w:uiPriority="50"/>
+    <w:lsdException w:name="List Table 6 Colorful Accent 6" w:uiPriority="51"/>
+    <w:lsdException w:name="List Table 7 Colorful Accent 6" w:uiPriority="52"/>
+    <w:lsdException w:name="Mention" w:semiHidden="1" w:unhideWhenUsed="1"/>
+    <w:lsdException w:name="Smart Hyperlink" w:semiHidden="1" w:unhideWhenUsed="1"/>
+    <w:lsdException w:name="Hashtag" w:semiHidden="1" w:unhideWhenUsed="1"/>
+    <w:lsdException w:name="Unresolved Mention" w:semiHidden="1" w:unhideWhenUsed="1"/>
   </w:latentStyles>
   <w:style w:type="paragraph" w:default="1" w:styleId="Normal">
     <w:name w:val="Normal"/>
@@ -5991,7 +6202,6 @@
       <w:spacing w:after="0" w:line="240" w:lineRule="auto"/>
     </w:pPr>
     <w:tblPr>
-      <w:tblInd w:w="0" w:type="dxa"/>
       <w:tblBorders>
         <w:top w:val="single" w:sz="4" w:space="0" w:color="auto"/>
         <w:left w:val="single" w:sz="4" w:space="0" w:color="auto"/>
@@ -6000,12 +6210,6 @@
         <w:insideH w:val="single" w:sz="4" w:space="0" w:color="auto"/>
         <w:insideV w:val="single" w:sz="4" w:space="0" w:color="auto"/>
       </w:tblBorders>
-      <w:tblCellMar>
-        <w:top w:w="0" w:type="dxa"/>
-        <w:left w:w="108" w:type="dxa"/>
-        <w:bottom w:w="0" w:type="dxa"/>
-        <w:right w:w="108" w:type="dxa"/>
-      </w:tblCellMar>
     </w:tblPr>
   </w:style>
   <w:style w:type="paragraph" w:styleId="Caption">
@@ -6027,527 +6231,28 @@
       <w:szCs w:val="18"/>
     </w:rPr>
   </w:style>
-</w:styles>
-</file>
-
-<file path=word/stylesWithEffects.xml><?xml version="1.0" encoding="utf-8"?>
-<w:styles xmlns:wpc="http://schemas.microsoft.com/office/word/2010/wordprocessingCanvas" xmlns:mo="http://schemas.microsoft.com/office/mac/office/2008/main" xmlns:mc="http://schemas.openxmlformats.org/markup-compatibility/2006" xmlns:mv="urn:schemas-microsoft-com:mac:vml" xmlns:o="urn:schemas-microsoft-com:office:office" xmlns:r="http://schemas.openxmlformats.org/officeDocument/2006/relationships" xmlns:m="http://schemas.openxmlformats.org/officeDocument/2006/math" xmlns:v="urn:schemas-microsoft-com:vml" xmlns:wp14="http://schemas.microsoft.com/office/word/2010/wordprocessingDrawing" xmlns:wp="http://schemas.openxmlformats.org/drawingml/2006/wordprocessingDrawing" xmlns:w10="urn:schemas-microsoft-com:office:word" xmlns:w="http://schemas.openxmlformats.org/wordprocessingml/2006/main" xmlns:w14="http://schemas.microsoft.com/office/word/2010/wordml" xmlns:wpg="http://schemas.microsoft.com/office/word/2010/wordprocessingGroup" xmlns:wpi="http://schemas.microsoft.com/office/word/2010/wordprocessingInk" xmlns:wne="http://schemas.microsoft.com/office/word/2006/wordml" xmlns:wps="http://schemas.microsoft.com/office/word/2010/wordprocessingShape" mc:Ignorable="w14 wp14">
-  <w:docDefaults>
-    <w:rPrDefault>
-      <w:rPr>
-        <w:rFonts w:asciiTheme="minorHAnsi" w:eastAsiaTheme="minorHAnsi" w:hAnsiTheme="minorHAnsi" w:cstheme="minorBidi"/>
-        <w:sz w:val="22"/>
-        <w:szCs w:val="22"/>
-        <w:lang w:val="en-US" w:eastAsia="en-US" w:bidi="ar-SA"/>
-      </w:rPr>
-    </w:rPrDefault>
-    <w:pPrDefault>
-      <w:pPr>
-        <w:spacing w:after="200" w:line="276" w:lineRule="auto"/>
-      </w:pPr>
-    </w:pPrDefault>
-  </w:docDefaults>
-  <w:latentStyles w:defLockedState="0" w:defUIPriority="99" w:defSemiHidden="1" w:defUnhideWhenUsed="1" w:defQFormat="0" w:count="276">
-    <w:lsdException w:name="Normal" w:semiHidden="0" w:uiPriority="0" w:unhideWhenUsed="0" w:qFormat="1"/>
-    <w:lsdException w:name="heading 1" w:semiHidden="0" w:uiPriority="9" w:unhideWhenUsed="0" w:qFormat="1"/>
-    <w:lsdException w:name="heading 2" w:uiPriority="9" w:qFormat="1"/>
-    <w:lsdException w:name="heading 3" w:uiPriority="9" w:qFormat="1"/>
-    <w:lsdException w:name="heading 4" w:uiPriority="9" w:qFormat="1"/>
-    <w:lsdException w:name="heading 5" w:uiPriority="9" w:qFormat="1"/>
-    <w:lsdException w:name="heading 6" w:uiPriority="9" w:qFormat="1"/>
-    <w:lsdException w:name="heading 7" w:uiPriority="9" w:qFormat="1"/>
-    <w:lsdException w:name="heading 8" w:uiPriority="9" w:qFormat="1"/>
-    <w:lsdException w:name="heading 9" w:uiPriority="9" w:qFormat="1"/>
-    <w:lsdException w:name="toc 1" w:uiPriority="39"/>
-    <w:lsdException w:name="toc 2" w:uiPriority="39"/>
-    <w:lsdException w:name="toc 3" w:uiPriority="39"/>
-    <w:lsdException w:name="toc 4" w:uiPriority="39"/>
-    <w:lsdException w:name="toc 5" w:uiPriority="39"/>
-    <w:lsdException w:name="toc 6" w:uiPriority="39"/>
-    <w:lsdException w:name="toc 7" w:uiPriority="39"/>
-    <w:lsdException w:name="toc 8" w:uiPriority="39"/>
-    <w:lsdException w:name="toc 9" w:uiPriority="39"/>
-    <w:lsdException w:name="caption" w:uiPriority="35" w:qFormat="1"/>
-    <w:lsdException w:name="Title" w:semiHidden="0" w:uiPriority="10" w:unhideWhenUsed="0" w:qFormat="1"/>
-    <w:lsdException w:name="Default Paragraph Font" w:uiPriority="1"/>
-    <w:lsdException w:name="Subtitle" w:semiHidden="0" w:uiPriority="11" w:unhideWhenUsed="0" w:qFormat="1"/>
-    <w:lsdException w:name="Strong" w:semiHidden="0" w:uiPriority="22" w:unhideWhenUsed="0" w:qFormat="1"/>
-    <w:lsdException w:name="Emphasis" w:semiHidden="0" w:uiPriority="20" w:unhideWhenUsed="0" w:qFormat="1"/>
-    <w:lsdException w:name="Table Grid" w:semiHidden="0" w:uiPriority="59" w:unhideWhenUsed="0"/>
-    <w:lsdException w:name="Placeholder Text" w:unhideWhenUsed="0"/>
-    <w:lsdException w:name="No Spacing" w:semiHidden="0" w:uiPriority="1" w:unhideWhenUsed="0" w:qFormat="1"/>
-    <w:lsdException w:name="Light Shading" w:semiHidden="0" w:uiPriority="60" w:unhideWhenUsed="0"/>
-    <w:lsdException w:name="Light List" w:semiHidden="0" w:uiPriority="61" w:unhideWhenUsed="0"/>
-    <w:lsdException w:name="Light Grid" w:semiHidden="0" w:uiPriority="62" w:unhideWhenUsed="0"/>
-    <w:lsdException w:name="Medium Shading 1" w:semiHidden="0" w:uiPriority="63" w:unhideWhenUsed="0"/>
-    <w:lsdException w:name="Medium Shading 2" w:semiHidden="0" w:uiPriority="64" w:unhideWhenUsed="0"/>
-    <w:lsdException w:name="Medium List 1" w:semiHidden="0" w:uiPriority="65" w:unhideWhenUsed="0"/>
-    <w:lsdException w:name="Medium List 2" w:semiHidden="0" w:uiPriority="66" w:unhideWhenUsed="0"/>
-    <w:lsdException w:name="Medium Grid 1" w:semiHidden="0" w:uiPriority="67" w:unhideWhenUsed="0"/>
-    <w:lsdException w:name="Medium Grid 2" w:semiHidden="0" w:uiPriority="68" w:unhideWhenUsed="0"/>
-    <w:lsdException w:name="Medium Grid 3" w:semiHidden="0" w:uiPriority="69" w:unhideWhenUsed="0"/>
-    <w:lsdException w:name="Dark List" w:semiHidden="0" w:uiPriority="70" w:unhideWhenUsed="0"/>
-    <w:lsdException w:name="Colorful Shading" w:semiHidden="0" w:uiPriority="71" w:unhideWhenUsed="0"/>
-    <w:lsdException w:name="Colorful List" w:semiHidden="0" w:uiPriority="72" w:unhideWhenUsed="0"/>
-    <w:lsdException w:name="Colorful Grid" w:semiHidden="0" w:uiPriority="73" w:unhideWhenUsed="0"/>
-    <w:lsdException w:name="Light Shading Accent 1" w:semiHidden="0" w:uiPriority="60" w:unhideWhenUsed="0"/>
-    <w:lsdException w:name="Light List Accent 1" w:semiHidden="0" w:uiPriority="61" w:unhideWhenUsed="0"/>
-    <w:lsdException w:name="Light Grid Accent 1" w:semiHidden="0" w:uiPriority="62" w:unhideWhenUsed="0"/>
-    <w:lsdException w:name="Medium Shading 1 Accent 1" w:semiHidden="0" w:uiPriority="63" w:unhideWhenUsed="0"/>
-    <w:lsdException w:name="Medium Shading 2 Accent 1" w:semiHidden="0" w:uiPriority="64" w:unhideWhenUsed="0"/>
-    <w:lsdException w:name="Medium List 1 Accent 1" w:semiHidden="0" w:uiPriority="65" w:unhideWhenUsed="0"/>
-    <w:lsdException w:name="Revision" w:unhideWhenUsed="0"/>
-    <w:lsdException w:name="List Paragraph" w:semiHidden="0" w:uiPriority="34" w:unhideWhenUsed="0" w:qFormat="1"/>
-    <w:lsdException w:name="Quote" w:semiHidden="0" w:uiPriority="29" w:unhideWhenUsed="0" w:qFormat="1"/>
-    <w:lsdException w:name="Intense Quote" w:semiHidden="0" w:uiPriority="30" w:unhideWhenUsed="0" w:qFormat="1"/>
-    <w:lsdException w:name="Medium List 2 Accent 1" w:semiHidden="0" w:uiPriority="66" w:unhideWhenUsed="0"/>
-    <w:lsdException w:name="Medium Grid 1 Accent 1" w:semiHidden="0" w:uiPriority="67" w:unhideWhenUsed="0"/>
-    <w:lsdException w:name="Medium Grid 2 Accent 1" w:semiHidden="0" w:uiPriority="68" w:unhideWhenUsed="0"/>
-    <w:lsdException w:name="Medium Grid 3 Accent 1" w:semiHidden="0" w:uiPriority="69" w:unhideWhenUsed="0"/>
-    <w:lsdException w:name="Dark List Accent 1" w:semiHidden="0" w:uiPriority="70" w:unhideWhenUsed="0"/>
-    <w:lsdException w:name="Colorful Shading Accent 1" w:semiHidden="0" w:uiPriority="71" w:unhideWhenUsed="0"/>
-    <w:lsdException w:name="Colorful List Accent 1" w:semiHidden="0" w:uiPriority="72" w:unhideWhenUsed="0"/>
-    <w:lsdException w:name="Colorful Grid Accent 1" w:semiHidden="0" w:uiPriority="73" w:unhideWhenUsed="0"/>
-    <w:lsdException w:name="Light Shading Accent 2" w:semiHidden="0" w:uiPriority="60" w:unhideWhenUsed="0"/>
-    <w:lsdException w:name="Light List Accent 2" w:semiHidden="0" w:uiPriority="61" w:unhideWhenUsed="0"/>
-    <w:lsdException w:name="Light Grid Accent 2" w:semiHidden="0" w:uiPriority="62" w:unhideWhenUsed="0"/>
-    <w:lsdException w:name="Medium Shading 1 Accent 2" w:semiHidden="0" w:uiPriority="63" w:unhideWhenUsed="0"/>
-    <w:lsdException w:name="Medium Shading 2 Accent 2" w:semiHidden="0" w:uiPriority="64" w:unhideWhenUsed="0"/>
-    <w:lsdException w:name="Medium List 1 Accent 2" w:semiHidden="0" w:uiPriority="65" w:unhideWhenUsed="0"/>
-    <w:lsdException w:name="Medium List 2 Accent 2" w:semiHidden="0" w:uiPriority="66" w:unhideWhenUsed="0"/>
-    <w:lsdException w:name="Medium Grid 1 Accent 2" w:semiHidden="0" w:uiPriority="67" w:unhideWhenUsed="0"/>
-    <w:lsdException w:name="Medium Grid 2 Accent 2" w:semiHidden="0" w:uiPriority="68" w:unhideWhenUsed="0"/>
-    <w:lsdException w:name="Medium Grid 3 Accent 2" w:semiHidden="0" w:uiPriority="69" w:unhideWhenUsed="0"/>
-    <w:lsdException w:name="Dark List Accent 2" w:semiHidden="0" w:uiPriority="70" w:unhideWhenUsed="0"/>
-    <w:lsdException w:name="Colorful Shading Accent 2" w:semiHidden="0" w:uiPriority="71" w:unhideWhenUsed="0"/>
-    <w:lsdException w:name="Colorful List Accent 2" w:semiHidden="0" w:uiPriority="72" w:unhideWhenUsed="0"/>
-    <w:lsdException w:name="Colorful Grid Accent 2" w:semiHidden="0" w:uiPriority="73" w:unhideWhenUsed="0"/>
-    <w:lsdException w:name="Light Shading Accent 3" w:semiHidden="0" w:uiPriority="60" w:unhideWhenUsed="0"/>
-    <w:lsdException w:name="Light List Accent 3" w:semiHidden="0" w:uiPriority="61" w:unhideWhenUsed="0"/>
-    <w:lsdException w:name="Light Grid Accent 3" w:semiHidden="0" w:uiPriority="62" w:unhideWhenUsed="0"/>
-    <w:lsdException w:name="Medium Shading 1 Accent 3" w:semiHidden="0" w:uiPriority="63" w:unhideWhenUsed="0"/>
-    <w:lsdException w:name="Medium Shading 2 Accent 3" w:semiHidden="0" w:uiPriority="64" w:unhideWhenUsed="0"/>
-    <w:lsdException w:name="Medium List 1 Accent 3" w:semiHidden="0" w:uiPriority="65" w:unhideWhenUsed="0"/>
-    <w:lsdException w:name="Medium List 2 Accent 3" w:semiHidden="0" w:uiPriority="66" w:unhideWhenUsed="0"/>
-    <w:lsdException w:name="Medium Grid 1 Accent 3" w:semiHidden="0" w:uiPriority="67" w:unhideWhenUsed="0"/>
-    <w:lsdException w:name="Medium Grid 2 Accent 3" w:semiHidden="0" w:uiPriority="68" w:unhideWhenUsed="0"/>
-    <w:lsdException w:name="Medium Grid 3 Accent 3" w:semiHidden="0" w:uiPriority="69" w:unhideWhenUsed="0"/>
-    <w:lsdException w:name="Dark List Accent 3" w:semiHidden="0" w:uiPriority="70" w:unhideWhenUsed="0"/>
-    <w:lsdException w:name="Colorful Shading Accent 3" w:semiHidden="0" w:uiPriority="71" w:unhideWhenUsed="0"/>
-    <w:lsdException w:name="Colorful List Accent 3" w:semiHidden="0" w:uiPriority="72" w:unhideWhenUsed="0"/>
-    <w:lsdException w:name="Colorful Grid Accent 3" w:semiHidden="0" w:uiPriority="73" w:unhideWhenUsed="0"/>
-    <w:lsdException w:name="Light Shading Accent 4" w:semiHidden="0" w:uiPriority="60" w:unhideWhenUsed="0"/>
-    <w:lsdException w:name="Light List Accent 4" w:semiHidden="0" w:uiPriority="61" w:unhideWhenUsed="0"/>
-    <w:lsdException w:name="Light Grid Accent 4" w:semiHidden="0" w:uiPriority="62" w:unhideWhenUsed="0"/>
-    <w:lsdException w:name="Medium Shading 1 Accent 4" w:semiHidden="0" w:uiPriority="63" w:unhideWhenUsed="0"/>
-    <w:lsdException w:name="Medium Shading 2 Accent 4" w:semiHidden="0" w:uiPriority="64" w:unhideWhenUsed="0"/>
-    <w:lsdException w:name="Medium List 1 Accent 4" w:semiHidden="0" w:uiPriority="65" w:unhideWhenUsed="0"/>
-    <w:lsdException w:name="Medium List 2 Accent 4" w:semiHidden="0" w:uiPriority="66" w:unhideWhenUsed="0"/>
-    <w:lsdException w:name="Medium Grid 1 Accent 4" w:semiHidden="0" w:uiPriority="67" w:unhideWhenUsed="0"/>
-    <w:lsdException w:name="Medium Grid 2 Accent 4" w:semiHidden="0" w:uiPriority="68" w:unhideWhenUsed="0"/>
-    <w:lsdException w:name="Medium Grid 3 Accent 4" w:semiHidden="0" w:uiPriority="69" w:unhideWhenUsed="0"/>
-    <w:lsdException w:name="Dark List Accent 4" w:semiHidden="0" w:uiPriority="70" w:unhideWhenUsed="0"/>
-    <w:lsdException w:name="Colorful Shading Accent 4" w:semiHidden="0" w:uiPriority="71" w:unhideWhenUsed="0"/>
-    <w:lsdException w:name="Colorful List Accent 4" w:semiHidden="0" w:uiPriority="72" w:unhideWhenUsed="0"/>
-    <w:lsdException w:name="Colorful Grid Accent 4" w:semiHidden="0" w:uiPriority="73" w:unhideWhenUsed="0"/>
-    <w:lsdException w:name="Light Shading Accent 5" w:semiHidden="0" w:uiPriority="60" w:unhideWhenUsed="0"/>
-    <w:lsdException w:name="Light List Accent 5" w:semiHidden="0" w:uiPriority="61" w:unhideWhenUsed="0"/>
-    <w:lsdException w:name="Light Grid Accent 5" w:semiHidden="0" w:uiPriority="62" w:unhideWhenUsed="0"/>
-    <w:lsdException w:name="Medium Shading 1 Accent 5" w:semiHidden="0" w:uiPriority="63" w:unhideWhenUsed="0"/>
-    <w:lsdException w:name="Medium Shading 2 Accent 5" w:semiHidden="0" w:uiPriority="64" w:unhideWhenUsed="0"/>
-    <w:lsdException w:name="Medium List 1 Accent 5" w:semiHidden="0" w:uiPriority="65" w:unhideWhenUsed="0"/>
-    <w:lsdException w:name="Medium List 2 Accent 5" w:semiHidden="0" w:uiPriority="66" w:unhideWhenUsed="0"/>
-    <w:lsdException w:name="Medium Grid 1 Accent 5" w:semiHidden="0" w:uiPriority="67" w:unhideWhenUsed="0"/>
-    <w:lsdException w:name="Medium Grid 2 Accent 5" w:semiHidden="0" w:uiPriority="68" w:unhideWhenUsed="0"/>
-    <w:lsdException w:name="Medium Grid 3 Accent 5" w:semiHidden="0" w:uiPriority="69" w:unhideWhenUsed="0"/>
-    <w:lsdException w:name="Dark List Accent 5" w:semiHidden="0" w:uiPriority="70" w:unhideWhenUsed="0"/>
-    <w:lsdException w:name="Colorful Shading Accent 5" w:semiHidden="0" w:uiPriority="71" w:unhideWhenUsed="0"/>
-    <w:lsdException w:name="Colorful List Accent 5" w:semiHidden="0" w:uiPriority="72" w:unhideWhenUsed="0"/>
-    <w:lsdException w:name="Colorful Grid Accent 5" w:semiHidden="0" w:uiPriority="73" w:unhideWhenUsed="0"/>
-    <w:lsdException w:name="Light Shading Accent 6" w:semiHidden="0" w:uiPriority="60" w:unhideWhenUsed="0"/>
-    <w:lsdException w:name="Light List Accent 6" w:semiHidden="0" w:uiPriority="61" w:unhideWhenUsed="0"/>
-    <w:lsdException w:name="Light Grid Accent 6" w:semiHidden="0" w:uiPriority="62" w:unhideWhenUsed="0"/>
-    <w:lsdException w:name="Medium Shading 1 Accent 6" w:semiHidden="0" w:uiPriority="63" w:unhideWhenUsed="0"/>
-    <w:lsdException w:name="Medium Shading 2 Accent 6" w:semiHidden="0" w:uiPriority="64" w:unhideWhenUsed="0"/>
-    <w:lsdException w:name="Medium List 1 Accent 6" w:semiHidden="0" w:uiPriority="65" w:unhideWhenUsed="0"/>
-    <w:lsdException w:name="Medium List 2 Accent 6" w:semiHidden="0" w:uiPriority="66" w:unhideWhenUsed="0"/>
-    <w:lsdException w:name="Medium Grid 1 Accent 6" w:semiHidden="0" w:uiPriority="67" w:unhideWhenUsed="0"/>
-    <w:lsdException w:name="Medium Grid 2 Accent 6" w:semiHidden="0" w:uiPriority="68" w:unhideWhenUsed="0"/>
-    <w:lsdException w:name="Medium Grid 3 Accent 6" w:semiHidden="0" w:uiPriority="69" w:unhideWhenUsed="0"/>
-    <w:lsdException w:name="Dark List Accent 6" w:semiHidden="0" w:uiPriority="70" w:unhideWhenUsed="0"/>
-    <w:lsdException w:name="Colorful Shading Accent 6" w:semiHidden="0" w:uiPriority="71" w:unhideWhenUsed="0"/>
-    <w:lsdException w:name="Colorful List Accent 6" w:semiHidden="0" w:uiPriority="72" w:unhideWhenUsed="0"/>
-    <w:lsdException w:name="Colorful Grid Accent 6" w:semiHidden="0" w:uiPriority="73" w:unhideWhenUsed="0"/>
-    <w:lsdException w:name="Subtle Emphasis" w:semiHidden="0" w:uiPriority="19" w:unhideWhenUsed="0" w:qFormat="1"/>
-    <w:lsdException w:name="Intense Emphasis" w:semiHidden="0" w:uiPriority="21" w:unhideWhenUsed="0" w:qFormat="1"/>
-    <w:lsdException w:name="Subtle Reference" w:semiHidden="0" w:uiPriority="31" w:unhideWhenUsed="0" w:qFormat="1"/>
-    <w:lsdException w:name="Intense Reference" w:semiHidden="0" w:uiPriority="32" w:unhideWhenUsed="0" w:qFormat="1"/>
-    <w:lsdException w:name="Book Title" w:semiHidden="0" w:uiPriority="33" w:unhideWhenUsed="0" w:qFormat="1"/>
-    <w:lsdException w:name="Bibliography" w:uiPriority="37"/>
-    <w:lsdException w:name="TOC Heading" w:uiPriority="39" w:qFormat="1"/>
-  </w:latentStyles>
-  <w:style w:type="paragraph" w:default="1" w:styleId="Normal">
-    <w:name w:val="Normal"/>
-    <w:qFormat/>
-  </w:style>
-  <w:style w:type="paragraph" w:styleId="Heading1">
-    <w:name w:val="heading 1"/>
-    <w:basedOn w:val="Normal"/>
-    <w:next w:val="Normal"/>
-    <w:link w:val="Heading1Char"/>
-    <w:uiPriority w:val="9"/>
-    <w:qFormat/>
-    <w:rsid w:val="00697B2C"/>
-    <w:pPr>
-      <w:keepNext/>
-      <w:keepLines/>
-      <w:spacing w:before="480" w:after="0"/>
-      <w:outlineLvl w:val="0"/>
-    </w:pPr>
-    <w:rPr>
-      <w:rFonts w:asciiTheme="majorHAnsi" w:eastAsiaTheme="majorEastAsia" w:hAnsiTheme="majorHAnsi" w:cstheme="majorBidi"/>
-      <w:b/>
-      <w:bCs/>
-      <w:color w:val="365F91" w:themeColor="accent1" w:themeShade="BF"/>
-      <w:sz w:val="28"/>
-      <w:szCs w:val="28"/>
-    </w:rPr>
-  </w:style>
-  <w:style w:type="paragraph" w:styleId="Heading2">
-    <w:name w:val="heading 2"/>
-    <w:basedOn w:val="Normal"/>
-    <w:next w:val="Normal"/>
-    <w:link w:val="Heading2Char"/>
-    <w:uiPriority w:val="9"/>
-    <w:unhideWhenUsed/>
-    <w:qFormat/>
-    <w:rsid w:val="005A08CE"/>
-    <w:pPr>
-      <w:keepNext/>
-      <w:keepLines/>
-      <w:spacing w:before="200" w:after="0"/>
-      <w:outlineLvl w:val="1"/>
-    </w:pPr>
-    <w:rPr>
-      <w:rFonts w:asciiTheme="majorHAnsi" w:eastAsiaTheme="majorEastAsia" w:hAnsiTheme="majorHAnsi" w:cstheme="majorBidi"/>
-      <w:b/>
-      <w:bCs/>
-      <w:color w:val="4F81BD" w:themeColor="accent1"/>
-      <w:sz w:val="26"/>
-      <w:szCs w:val="26"/>
-    </w:rPr>
-  </w:style>
-  <w:style w:type="paragraph" w:styleId="Heading3">
-    <w:name w:val="heading 3"/>
-    <w:basedOn w:val="Normal"/>
-    <w:next w:val="Normal"/>
-    <w:link w:val="Heading3Char"/>
-    <w:uiPriority w:val="9"/>
-    <w:semiHidden/>
-    <w:unhideWhenUsed/>
-    <w:qFormat/>
-    <w:rsid w:val="00FA1229"/>
-    <w:pPr>
-      <w:keepNext/>
-      <w:keepLines/>
-      <w:spacing w:before="200" w:after="0"/>
-      <w:outlineLvl w:val="2"/>
-    </w:pPr>
-    <w:rPr>
-      <w:rFonts w:asciiTheme="majorHAnsi" w:eastAsiaTheme="majorEastAsia" w:hAnsiTheme="majorHAnsi" w:cstheme="majorBidi"/>
-      <w:b/>
-      <w:bCs/>
-      <w:color w:val="4F81BD" w:themeColor="accent1"/>
-    </w:rPr>
-  </w:style>
-  <w:style w:type="character" w:default="1" w:styleId="DefaultParagraphFont">
-    <w:name w:val="Default Paragraph Font"/>
-    <w:uiPriority w:val="1"/>
-    <w:semiHidden/>
-    <w:unhideWhenUsed/>
-  </w:style>
-  <w:style w:type="table" w:default="1" w:styleId="TableNormal">
-    <w:name w:val="Normal Table"/>
+  <w:style w:type="character" w:styleId="FollowedHyperlink">
+    <w:name w:val="FollowedHyperlink"/>
+    <w:basedOn w:val="DefaultParagraphFont"/>
     <w:uiPriority w:val="99"/>
     <w:semiHidden/>
     <w:unhideWhenUsed/>
-    <w:tblPr>
-      <w:tblInd w:w="0" w:type="dxa"/>
-      <w:tblCellMar>
-        <w:top w:w="0" w:type="dxa"/>
-        <w:left w:w="108" w:type="dxa"/>
-        <w:bottom w:w="0" w:type="dxa"/>
-        <w:right w:w="108" w:type="dxa"/>
-      </w:tblCellMar>
-    </w:tblPr>
+    <w:rsid w:val="002C15D2"/>
+    <w:rPr>
+      <w:color w:val="800080" w:themeColor="followedHyperlink"/>
+      <w:u w:val="single"/>
+    </w:rPr>
   </w:style>
-  <w:style w:type="numbering" w:default="1" w:styleId="NoList">
-    <w:name w:val="No List"/>
+  <w:style w:type="character" w:styleId="UnresolvedMention">
+    <w:name w:val="Unresolved Mention"/>
+    <w:basedOn w:val="DefaultParagraphFont"/>
     <w:uiPriority w:val="99"/>
     <w:semiHidden/>
     <w:unhideWhenUsed/>
-  </w:style>
-  <w:style w:type="paragraph" w:styleId="NoSpacing">
-    <w:name w:val="No Spacing"/>
-    <w:link w:val="NoSpacingChar"/>
-    <w:uiPriority w:val="1"/>
-    <w:qFormat/>
-    <w:rsid w:val="005514FB"/>
-    <w:pPr>
-      <w:spacing w:after="0" w:line="240" w:lineRule="auto"/>
-    </w:pPr>
+    <w:rsid w:val="002C15D2"/>
     <w:rPr>
-      <w:rFonts w:eastAsiaTheme="minorEastAsia"/>
-      <w:lang w:eastAsia="ja-JP"/>
-    </w:rPr>
-  </w:style>
-  <w:style w:type="character" w:customStyle="1" w:styleId="NoSpacingChar">
-    <w:name w:val="No Spacing Char"/>
-    <w:basedOn w:val="DefaultParagraphFont"/>
-    <w:link w:val="NoSpacing"/>
-    <w:uiPriority w:val="1"/>
-    <w:rsid w:val="005514FB"/>
-    <w:rPr>
-      <w:rFonts w:eastAsiaTheme="minorEastAsia"/>
-      <w:lang w:eastAsia="ja-JP"/>
-    </w:rPr>
-  </w:style>
-  <w:style w:type="paragraph" w:styleId="BalloonText">
-    <w:name w:val="Balloon Text"/>
-    <w:basedOn w:val="Normal"/>
-    <w:link w:val="BalloonTextChar"/>
-    <w:uiPriority w:val="99"/>
-    <w:semiHidden/>
-    <w:unhideWhenUsed/>
-    <w:rsid w:val="005514FB"/>
-    <w:pPr>
-      <w:spacing w:after="0" w:line="240" w:lineRule="auto"/>
-    </w:pPr>
-    <w:rPr>
-      <w:rFonts w:ascii="Tahoma" w:hAnsi="Tahoma" w:cs="Tahoma"/>
-      <w:sz w:val="16"/>
-      <w:szCs w:val="16"/>
-    </w:rPr>
-  </w:style>
-  <w:style w:type="character" w:customStyle="1" w:styleId="BalloonTextChar">
-    <w:name w:val="Balloon Text Char"/>
-    <w:basedOn w:val="DefaultParagraphFont"/>
-    <w:link w:val="BalloonText"/>
-    <w:uiPriority w:val="99"/>
-    <w:semiHidden/>
-    <w:rsid w:val="005514FB"/>
-    <w:rPr>
-      <w:rFonts w:ascii="Tahoma" w:hAnsi="Tahoma" w:cs="Tahoma"/>
-      <w:sz w:val="16"/>
-      <w:szCs w:val="16"/>
-    </w:rPr>
-  </w:style>
-  <w:style w:type="character" w:customStyle="1" w:styleId="Heading1Char">
-    <w:name w:val="Heading 1 Char"/>
-    <w:basedOn w:val="DefaultParagraphFont"/>
-    <w:link w:val="Heading1"/>
-    <w:uiPriority w:val="9"/>
-    <w:rsid w:val="00697B2C"/>
-    <w:rPr>
-      <w:rFonts w:asciiTheme="majorHAnsi" w:eastAsiaTheme="majorEastAsia" w:hAnsiTheme="majorHAnsi" w:cstheme="majorBidi"/>
-      <w:b/>
-      <w:bCs/>
-      <w:color w:val="365F91" w:themeColor="accent1" w:themeShade="BF"/>
-      <w:sz w:val="28"/>
-      <w:szCs w:val="28"/>
-    </w:rPr>
-  </w:style>
-  <w:style w:type="paragraph" w:styleId="TOCHeading">
-    <w:name w:val="TOC Heading"/>
-    <w:basedOn w:val="Heading1"/>
-    <w:next w:val="Normal"/>
-    <w:uiPriority w:val="39"/>
-    <w:unhideWhenUsed/>
-    <w:qFormat/>
-    <w:rsid w:val="00697B2C"/>
-    <w:pPr>
-      <w:outlineLvl w:val="9"/>
-    </w:pPr>
-    <w:rPr>
-      <w:lang w:eastAsia="ja-JP"/>
-    </w:rPr>
-  </w:style>
-  <w:style w:type="paragraph" w:styleId="ListParagraph">
-    <w:name w:val="List Paragraph"/>
-    <w:basedOn w:val="Normal"/>
-    <w:uiPriority w:val="34"/>
-    <w:qFormat/>
-    <w:rsid w:val="00A72D53"/>
-    <w:pPr>
-      <w:ind w:left="720"/>
-      <w:contextualSpacing/>
-    </w:pPr>
-  </w:style>
-  <w:style w:type="paragraph" w:styleId="TOC1">
-    <w:name w:val="toc 1"/>
-    <w:basedOn w:val="Normal"/>
-    <w:next w:val="Normal"/>
-    <w:autoRedefine/>
-    <w:uiPriority w:val="39"/>
-    <w:unhideWhenUsed/>
-    <w:rsid w:val="005A08CE"/>
-    <w:pPr>
-      <w:spacing w:after="100"/>
-    </w:pPr>
-  </w:style>
-  <w:style w:type="character" w:styleId="Hyperlink">
-    <w:name w:val="Hyperlink"/>
-    <w:basedOn w:val="DefaultParagraphFont"/>
-    <w:uiPriority w:val="99"/>
-    <w:unhideWhenUsed/>
-    <w:rsid w:val="005A08CE"/>
-    <w:rPr>
-      <w:color w:val="0000FF" w:themeColor="hyperlink"/>
-      <w:u w:val="single"/>
-    </w:rPr>
-  </w:style>
-  <w:style w:type="character" w:customStyle="1" w:styleId="Heading2Char">
-    <w:name w:val="Heading 2 Char"/>
-    <w:basedOn w:val="DefaultParagraphFont"/>
-    <w:link w:val="Heading2"/>
-    <w:uiPriority w:val="9"/>
-    <w:rsid w:val="005A08CE"/>
-    <w:rPr>
-      <w:rFonts w:asciiTheme="majorHAnsi" w:eastAsiaTheme="majorEastAsia" w:hAnsiTheme="majorHAnsi" w:cstheme="majorBidi"/>
-      <w:b/>
-      <w:bCs/>
-      <w:color w:val="4F81BD" w:themeColor="accent1"/>
-      <w:sz w:val="26"/>
-      <w:szCs w:val="26"/>
-    </w:rPr>
-  </w:style>
-  <w:style w:type="character" w:customStyle="1" w:styleId="Heading3Char">
-    <w:name w:val="Heading 3 Char"/>
-    <w:basedOn w:val="DefaultParagraphFont"/>
-    <w:link w:val="Heading3"/>
-    <w:uiPriority w:val="9"/>
-    <w:semiHidden/>
-    <w:rsid w:val="00FA1229"/>
-    <w:rPr>
-      <w:rFonts w:asciiTheme="majorHAnsi" w:eastAsiaTheme="majorEastAsia" w:hAnsiTheme="majorHAnsi" w:cstheme="majorBidi"/>
-      <w:b/>
-      <w:bCs/>
-      <w:color w:val="4F81BD" w:themeColor="accent1"/>
-    </w:rPr>
-  </w:style>
-  <w:style w:type="paragraph" w:styleId="Header">
-    <w:name w:val="header"/>
-    <w:basedOn w:val="Normal"/>
-    <w:link w:val="HeaderChar"/>
-    <w:uiPriority w:val="99"/>
-    <w:unhideWhenUsed/>
-    <w:rsid w:val="002130FD"/>
-    <w:pPr>
-      <w:tabs>
-        <w:tab w:val="center" w:pos="4680"/>
-        <w:tab w:val="right" w:pos="9360"/>
-      </w:tabs>
-      <w:spacing w:after="0" w:line="240" w:lineRule="auto"/>
-    </w:pPr>
-  </w:style>
-  <w:style w:type="character" w:customStyle="1" w:styleId="HeaderChar">
-    <w:name w:val="Header Char"/>
-    <w:basedOn w:val="DefaultParagraphFont"/>
-    <w:link w:val="Header"/>
-    <w:uiPriority w:val="99"/>
-    <w:rsid w:val="002130FD"/>
-  </w:style>
-  <w:style w:type="paragraph" w:styleId="Footer">
-    <w:name w:val="footer"/>
-    <w:basedOn w:val="Normal"/>
-    <w:link w:val="FooterChar"/>
-    <w:uiPriority w:val="99"/>
-    <w:unhideWhenUsed/>
-    <w:rsid w:val="002130FD"/>
-    <w:pPr>
-      <w:tabs>
-        <w:tab w:val="center" w:pos="4680"/>
-        <w:tab w:val="right" w:pos="9360"/>
-      </w:tabs>
-      <w:spacing w:after="0" w:line="240" w:lineRule="auto"/>
-    </w:pPr>
-  </w:style>
-  <w:style w:type="character" w:customStyle="1" w:styleId="FooterChar">
-    <w:name w:val="Footer Char"/>
-    <w:basedOn w:val="DefaultParagraphFont"/>
-    <w:link w:val="Footer"/>
-    <w:uiPriority w:val="99"/>
-    <w:rsid w:val="002130FD"/>
-  </w:style>
-  <w:style w:type="paragraph" w:styleId="TOC2">
-    <w:name w:val="toc 2"/>
-    <w:basedOn w:val="Normal"/>
-    <w:next w:val="Normal"/>
-    <w:autoRedefine/>
-    <w:uiPriority w:val="39"/>
-    <w:unhideWhenUsed/>
-    <w:rsid w:val="008B2C2A"/>
-    <w:pPr>
-      <w:spacing w:after="100"/>
-      <w:ind w:left="220"/>
-    </w:pPr>
-  </w:style>
-  <w:style w:type="paragraph" w:styleId="TOC3">
-    <w:name w:val="toc 3"/>
-    <w:basedOn w:val="Normal"/>
-    <w:next w:val="Normal"/>
-    <w:autoRedefine/>
-    <w:uiPriority w:val="39"/>
-    <w:unhideWhenUsed/>
-    <w:rsid w:val="008B2C2A"/>
-    <w:pPr>
-      <w:spacing w:after="100"/>
-      <w:ind w:left="440"/>
-    </w:pPr>
-  </w:style>
-  <w:style w:type="table" w:styleId="TableGrid">
-    <w:name w:val="Table Grid"/>
-    <w:basedOn w:val="TableNormal"/>
-    <w:uiPriority w:val="59"/>
-    <w:rsid w:val="00872BD2"/>
-    <w:pPr>
-      <w:spacing w:after="0" w:line="240" w:lineRule="auto"/>
-    </w:pPr>
-    <w:tblPr>
-      <w:tblInd w:w="0" w:type="dxa"/>
-      <w:tblBorders>
-        <w:top w:val="single" w:sz="4" w:space="0" w:color="auto"/>
-        <w:left w:val="single" w:sz="4" w:space="0" w:color="auto"/>
-        <w:bottom w:val="single" w:sz="4" w:space="0" w:color="auto"/>
-        <w:right w:val="single" w:sz="4" w:space="0" w:color="auto"/>
-        <w:insideH w:val="single" w:sz="4" w:space="0" w:color="auto"/>
-        <w:insideV w:val="single" w:sz="4" w:space="0" w:color="auto"/>
-      </w:tblBorders>
-      <w:tblCellMar>
-        <w:top w:w="0" w:type="dxa"/>
-        <w:left w:w="108" w:type="dxa"/>
-        <w:bottom w:w="0" w:type="dxa"/>
-        <w:right w:w="108" w:type="dxa"/>
-      </w:tblCellMar>
-    </w:tblPr>
-  </w:style>
-  <w:style w:type="paragraph" w:styleId="Caption">
-    <w:name w:val="caption"/>
-    <w:basedOn w:val="Normal"/>
-    <w:next w:val="Normal"/>
-    <w:uiPriority w:val="35"/>
-    <w:unhideWhenUsed/>
-    <w:qFormat/>
-    <w:rsid w:val="00A85377"/>
-    <w:pPr>
-      <w:spacing w:line="240" w:lineRule="auto"/>
-    </w:pPr>
-    <w:rPr>
-      <w:b/>
-      <w:bCs/>
-      <w:color w:val="4F81BD" w:themeColor="accent1"/>
-      <w:sz w:val="18"/>
-      <w:szCs w:val="18"/>
+      <w:color w:val="605E5C"/>
+      <w:shd w:val="clear" w:color="auto" w:fill="E1DFDD"/>
     </w:rPr>
   </w:style>
 </w:styles>
@@ -6862,7 +6567,7 @@
 </file>
 
 <file path=customXml/itemProps2.xml><?xml version="1.0" encoding="utf-8"?>
-<ds:datastoreItem xmlns:ds="http://schemas.openxmlformats.org/officeDocument/2006/customXml" ds:itemID="{974323AB-BF42-234D-90BD-35693073BF6E}">
+<ds:datastoreItem xmlns:ds="http://schemas.openxmlformats.org/officeDocument/2006/customXml" ds:itemID="{92E1A9EB-3650-8A47-9B25-57CC9F091BCD}">
   <ds:schemaRefs>
     <ds:schemaRef ds:uri="http://schemas.openxmlformats.org/officeDocument/2006/bibliography"/>
   </ds:schemaRefs>

</xml_diff>

<commit_message>
first draft of assignments for spring 2023
</commit_message>
<xml_diff>
--- a/assignments/designDoc/designDocument-Template.docx
+++ b/assignments/designDoc/designDocument-Template.docx
@@ -1,6 +1,6 @@
 
 <file path=word/document.xml><?xml version="1.0" encoding="utf-8"?>
-<w:document xmlns:wpc="http://schemas.microsoft.com/office/word/2010/wordprocessingCanvas" xmlns:cx="http://schemas.microsoft.com/office/drawing/2014/chartex" xmlns:cx1="http://schemas.microsoft.com/office/drawing/2015/9/8/chartex" xmlns:cx2="http://schemas.microsoft.com/office/drawing/2015/10/21/chartex" xmlns:cx3="http://schemas.microsoft.com/office/drawing/2016/5/9/chartex" xmlns:cx4="http://schemas.microsoft.com/office/drawing/2016/5/10/chartex" xmlns:cx5="http://schemas.microsoft.com/office/drawing/2016/5/11/chartex" xmlns:cx6="http://schemas.microsoft.com/office/drawing/2016/5/12/chartex" xmlns:cx7="http://schemas.microsoft.com/office/drawing/2016/5/13/chartex" xmlns:cx8="http://schemas.microsoft.com/office/drawing/2016/5/14/chartex" xmlns:mc="http://schemas.openxmlformats.org/markup-compatibility/2006" xmlns:aink="http://schemas.microsoft.com/office/drawing/2016/ink" xmlns:am3d="http://schemas.microsoft.com/office/drawing/2017/model3d" xmlns:o="urn:schemas-microsoft-com:office:office" xmlns:r="http://schemas.openxmlformats.org/officeDocument/2006/relationships" xmlns:m="http://schemas.openxmlformats.org/officeDocument/2006/math" xmlns:v="urn:schemas-microsoft-com:vml" xmlns:wp14="http://schemas.microsoft.com/office/word/2010/wordprocessingDrawing" xmlns:wp="http://schemas.openxmlformats.org/drawingml/2006/wordprocessingDrawing" xmlns:w10="urn:schemas-microsoft-com:office:word" xmlns:w="http://schemas.openxmlformats.org/wordprocessingml/2006/main" xmlns:w14="http://schemas.microsoft.com/office/word/2010/wordml" xmlns:w15="http://schemas.microsoft.com/office/word/2012/wordml" xmlns:w16cid="http://schemas.microsoft.com/office/word/2016/wordml/cid" xmlns:w16se="http://schemas.microsoft.com/office/word/2015/wordml/symex" xmlns:wpg="http://schemas.microsoft.com/office/word/2010/wordprocessingGroup" xmlns:wpi="http://schemas.microsoft.com/office/word/2010/wordprocessingInk" xmlns:wne="http://schemas.microsoft.com/office/word/2006/wordml" xmlns:wps="http://schemas.microsoft.com/office/word/2010/wordprocessingShape" mc:Ignorable="w14 w15 w16se w16cid wp14">
+<w:document xmlns:wpc="http://schemas.microsoft.com/office/word/2010/wordprocessingCanvas" xmlns:cx="http://schemas.microsoft.com/office/drawing/2014/chartex" xmlns:cx1="http://schemas.microsoft.com/office/drawing/2015/9/8/chartex" xmlns:cx2="http://schemas.microsoft.com/office/drawing/2015/10/21/chartex" xmlns:cx3="http://schemas.microsoft.com/office/drawing/2016/5/9/chartex" xmlns:cx4="http://schemas.microsoft.com/office/drawing/2016/5/10/chartex" xmlns:cx5="http://schemas.microsoft.com/office/drawing/2016/5/11/chartex" xmlns:cx6="http://schemas.microsoft.com/office/drawing/2016/5/12/chartex" xmlns:cx7="http://schemas.microsoft.com/office/drawing/2016/5/13/chartex" xmlns:cx8="http://schemas.microsoft.com/office/drawing/2016/5/14/chartex" xmlns:mc="http://schemas.openxmlformats.org/markup-compatibility/2006" xmlns:aink="http://schemas.microsoft.com/office/drawing/2016/ink" xmlns:am3d="http://schemas.microsoft.com/office/drawing/2017/model3d" xmlns:o="urn:schemas-microsoft-com:office:office" xmlns:oel="http://schemas.microsoft.com/office/2019/extlst" xmlns:r="http://schemas.openxmlformats.org/officeDocument/2006/relationships" xmlns:m="http://schemas.openxmlformats.org/officeDocument/2006/math" xmlns:v="urn:schemas-microsoft-com:vml" xmlns:wp14="http://schemas.microsoft.com/office/word/2010/wordprocessingDrawing" xmlns:wp="http://schemas.openxmlformats.org/drawingml/2006/wordprocessingDrawing" xmlns:w10="urn:schemas-microsoft-com:office:word" xmlns:w="http://schemas.openxmlformats.org/wordprocessingml/2006/main" xmlns:w14="http://schemas.microsoft.com/office/word/2010/wordml" xmlns:w15="http://schemas.microsoft.com/office/word/2012/wordml" xmlns:w16cex="http://schemas.microsoft.com/office/word/2018/wordml/cex" xmlns:w16cid="http://schemas.microsoft.com/office/word/2016/wordml/cid" xmlns:w16="http://schemas.microsoft.com/office/word/2018/wordml" xmlns:w16sdtdh="http://schemas.microsoft.com/office/word/2020/wordml/sdtdatahash" xmlns:w16se="http://schemas.microsoft.com/office/word/2015/wordml/symex" xmlns:wpg="http://schemas.microsoft.com/office/word/2010/wordprocessingGroup" xmlns:wpi="http://schemas.microsoft.com/office/word/2010/wordprocessingInk" xmlns:wne="http://schemas.microsoft.com/office/word/2006/wordml" xmlns:wps="http://schemas.microsoft.com/office/word/2010/wordprocessingShape" mc:Ignorable="w14 w15 w16se w16cid w16 w16cex w16sdtdh wp14">
   <w:body>
     <w:sdt>
       <w:sdtPr>
@@ -52,7 +52,6 @@
                   <w:dataBinding w:prefixMappings="xmlns:ns0='http://schemas.openxmlformats.org/officeDocument/2006/extended-properties'" w:xpath="/ns0:Properties[1]/ns0:Company[1]" w:storeItemID="{6668398D-A668-4E3E-A5EB-62B293D839F1}"/>
                   <w:text/>
                 </w:sdtPr>
-                <w:sdtEndPr/>
                 <w:sdtContent>
                   <w:p>
                     <w:pPr>
@@ -110,7 +109,6 @@
                 <w:dataBinding w:prefixMappings="xmlns:ns0='http://schemas.openxmlformats.org/package/2006/metadata/core-properties' xmlns:ns1='http://purl.org/dc/elements/1.1/'" w:xpath="/ns0:coreProperties[1]/ns1:title[1]" w:storeItemID="{6C3C8BC8-F283-45AE-878A-BAB7291924A1}"/>
                 <w:text/>
               </w:sdtPr>
-              <w:sdtEndPr/>
               <w:sdtContent>
                 <w:tc>
                   <w:tcPr>
@@ -148,50 +146,57 @@
               <w:trHeight w:val="720"/>
               <w:jc w:val="center"/>
             </w:trPr>
-            <w:sdt>
-              <w:sdtPr>
-                <w:rPr>
-                  <w:rFonts w:asciiTheme="majorHAnsi" w:eastAsiaTheme="majorEastAsia" w:hAnsiTheme="majorHAnsi" w:cstheme="majorBidi"/>
-                  <w:sz w:val="44"/>
-                  <w:szCs w:val="44"/>
-                </w:rPr>
-                <w:alias w:val="Subtitle"/>
-                <w:id w:val="15524255"/>
-                <w:dataBinding w:prefixMappings="xmlns:ns0='http://schemas.openxmlformats.org/package/2006/metadata/core-properties' xmlns:ns1='http://purl.org/dc/elements/1.1/'" w:xpath="/ns0:coreProperties[1]/ns1:subject[1]" w:storeItemID="{6C3C8BC8-F283-45AE-878A-BAB7291924A1}"/>
-                <w:text/>
-              </w:sdtPr>
-              <w:sdtEndPr/>
-              <w:sdtContent>
-                <w:tc>
-                  <w:tcPr>
-                    <w:tcW w:w="5000" w:type="pct"/>
-                    <w:tcBorders>
-                      <w:top w:val="single" w:sz="4" w:space="0" w:color="4F81BD" w:themeColor="accent1"/>
-                    </w:tcBorders>
-                    <w:vAlign w:val="center"/>
-                  </w:tcPr>
-                  <w:p>
-                    <w:pPr>
-                      <w:pStyle w:val="NoSpacing"/>
-                      <w:jc w:val="center"/>
-                      <w:rPr>
-                        <w:rFonts w:asciiTheme="majorHAnsi" w:eastAsiaTheme="majorEastAsia" w:hAnsiTheme="majorHAnsi" w:cstheme="majorBidi"/>
-                        <w:sz w:val="44"/>
-                        <w:szCs w:val="44"/>
-                      </w:rPr>
-                    </w:pPr>
+            <w:tc>
+              <w:tcPr>
+                <w:tcW w:w="5000" w:type="pct"/>
+                <w:tcBorders>
+                  <w:top w:val="single" w:sz="4" w:space="0" w:color="4F81BD" w:themeColor="accent1"/>
+                </w:tcBorders>
+                <w:vAlign w:val="center"/>
+              </w:tcPr>
+              <w:p>
+                <w:pPr>
+                  <w:pStyle w:val="NoSpacing"/>
+                  <w:jc w:val="center"/>
+                  <w:rPr>
+                    <w:rFonts w:asciiTheme="majorHAnsi" w:eastAsiaTheme="majorEastAsia" w:hAnsiTheme="majorHAnsi" w:cstheme="majorBidi"/>
+                    <w:sz w:val="44"/>
+                    <w:szCs w:val="44"/>
+                  </w:rPr>
+                </w:pPr>
+                <w:sdt>
+                  <w:sdtPr>
+                    <w:rPr>
+                      <w:rFonts w:asciiTheme="majorHAnsi" w:eastAsiaTheme="majorEastAsia" w:hAnsiTheme="majorHAnsi" w:cstheme="majorBidi"/>
+                      <w:sz w:val="44"/>
+                      <w:szCs w:val="44"/>
+                    </w:rPr>
+                    <w:alias w:val="Subtitle"/>
+                    <w:id w:val="15524255"/>
+                    <w:dataBinding w:prefixMappings="xmlns:ns0='http://schemas.openxmlformats.org/package/2006/metadata/core-properties' xmlns:ns1='http://purl.org/dc/elements/1.1/'" w:xpath="/ns0:coreProperties[1]/ns1:subject[1]" w:storeItemID="{6C3C8BC8-F283-45AE-878A-BAB7291924A1}"/>
+                    <w:text/>
+                  </w:sdtPr>
+                  <w:sdtContent>
                     <w:r>
                       <w:rPr>
                         <w:rFonts w:asciiTheme="majorHAnsi" w:eastAsiaTheme="majorEastAsia" w:hAnsiTheme="majorHAnsi" w:cstheme="majorBidi"/>
                         <w:sz w:val="44"/>
                         <w:szCs w:val="44"/>
                       </w:rPr>
-                      <w:t>Computer Science II Project</w:t>
+                      <w:t>[Subtitle</w:t>
                     </w:r>
-                  </w:p>
-                </w:tc>
-              </w:sdtContent>
-            </w:sdt>
+                  </w:sdtContent>
+                </w:sdt>
+                <w:r>
+                  <w:rPr>
+                    <w:rFonts w:asciiTheme="majorHAnsi" w:eastAsiaTheme="majorEastAsia" w:hAnsiTheme="majorHAnsi" w:cstheme="majorBidi"/>
+                    <w:sz w:val="44"/>
+                    <w:szCs w:val="44"/>
+                  </w:rPr>
+                  <w:t>]</w:t>
+                </w:r>
+              </w:p>
+            </w:tc>
           </w:tr>
           <w:tr>
             <w:trPr>
@@ -227,7 +232,6 @@
                 <w:dataBinding w:prefixMappings="xmlns:ns0='http://schemas.openxmlformats.org/package/2006/metadata/core-properties' xmlns:ns1='http://purl.org/dc/elements/1.1/'" w:xpath="/ns0:coreProperties[1]/ns1:creator[1]" w:storeItemID="{6C3C8BC8-F283-45AE-878A-BAB7291924A1}"/>
                 <w:text/>
               </w:sdtPr>
-              <w:sdtEndPr/>
               <w:sdtContent>
                 <w:tc>
                   <w:tcPr>
@@ -288,7 +292,6 @@
                     <w:calendar w:val="gregorian"/>
                   </w:date>
                 </w:sdtPr>
-                <w:sdtEndPr/>
                 <w:sdtContent>
                   <w:p>
                     <w:pPr>
@@ -348,7 +351,6 @@
                 <w:dataBinding w:prefixMappings="xmlns:ns0='http://schemas.microsoft.com/office/2006/coverPageProps'" w:xpath="/ns0:CoverPageProperties[1]/ns0:Abstract[1]" w:storeItemID="{55AF091B-3C7A-41E3-B477-F2FDAA23CFDA}"/>
                 <w:text/>
               </w:sdtPr>
-              <w:sdtEndPr/>
               <w:sdtContent>
                 <w:tc>
                   <w:tcPr>
@@ -2402,7 +2404,10 @@
     </w:p>
     <w:p>
       <w:r>
-        <w:t>[Provide a short introduction to this document, the project and the context in which it is being developed]</w:t>
+        <w:t>[Provide a short introduction to this document, the project and the context in which it is being developed</w:t>
+      </w:r>
+      <w:r>
+        <w:t>.  See the full rubric for what belongs in the introduction!]</w:t>
       </w:r>
     </w:p>
     <w:p>
@@ -2516,7 +2521,13 @@
     </w:p>
     <w:p>
       <w:r>
-        <w:t>[Define all abbreviations and acronyms used in this document here.  This relieves you of the need to define such things within the context of the document itself and provides an easy reference for the reader.]</w:t>
+        <w:t>[Define all abbreviations and acronyms used in this document here.  This relieves you of the need to define such things within the context of the document itself and provides an easy reference for the reader.</w:t>
+      </w:r>
+      <w:r>
+        <w:t xml:space="preserve">  Do NOT use any irrelevant abbreviations or acronyms</w:t>
+      </w:r>
+      <w:r>
+        <w:t>]</w:t>
       </w:r>
     </w:p>
     <w:p>
@@ -2559,6 +2570,12 @@
         <w:t xml:space="preserve">  Identify the major design components, technologies, etc.</w:t>
       </w:r>
       <w:r>
+        <w:t xml:space="preserve"> </w:t>
+      </w:r>
+      <w:r>
+        <w:t>See the full rubric for what belongs in the introduction!</w:t>
+      </w:r>
+      <w:r>
         <w:t>]</w:t>
       </w:r>
     </w:p>
@@ -2630,7 +2647,16 @@
         <w:t>I</w:t>
       </w:r>
       <w:r>
-        <w:t>).  In earlier phases this section may be omitted or a short note indicating that details will be provided in a subsequent revision of this document.]</w:t>
+        <w:t>).  In earlier phases this section may be omitted or a short note indicating that details will be provided in a subsequent revision of this document.</w:t>
+      </w:r>
+      <w:r>
+        <w:t xml:space="preserve"> </w:t>
+      </w:r>
+      <w:r>
+        <w:t>See the full rubric for what belongs in the introduction!</w:t>
+      </w:r>
+      <w:r>
+        <w:t>]</w:t>
       </w:r>
     </w:p>
     <w:p>
@@ -2711,6 +2737,12 @@
       </w:r>
       <w:r>
         <w:t>You should provide subsections to organize your presentation as applicable.</w:t>
+      </w:r>
+      <w:r>
+        <w:t xml:space="preserve"> </w:t>
+      </w:r>
+      <w:r>
+        <w:t>See the full rubric for what belongs in the introduction!</w:t>
       </w:r>
       <w:r>
         <w:t>]</w:t>
@@ -2887,6 +2919,12 @@
         <w:t>.</w:t>
       </w:r>
       <w:r>
+        <w:t xml:space="preserve"> </w:t>
+      </w:r>
+      <w:r>
+        <w:t>See the full rubric for what belongs in the introduction!</w:t>
+      </w:r>
+      <w:r>
         <w:t>]</w:t>
       </w:r>
     </w:p>
@@ -2899,27 +2937,14 @@
         <w:lastRenderedPageBreak/>
         <w:t xml:space="preserve">Table </w:t>
       </w:r>
-      <w:r>
-        <w:fldChar w:fldCharType="begin"/>
-      </w:r>
-      <w:r>
-        <w:instrText xml:space="preserve"> SEQ Table \* ARABIC </w:instrText>
-      </w:r>
-      <w:r>
-        <w:fldChar w:fldCharType="separate"/>
-      </w:r>
-      <w:r>
-        <w:rPr>
-          <w:noProof/>
-        </w:rPr>
-        <w:t>1</w:t>
-      </w:r>
-      <w:r>
-        <w:rPr>
-          <w:noProof/>
-        </w:rPr>
-        <w:fldChar w:fldCharType="end"/>
-      </w:r>
+      <w:fldSimple w:instr=" SEQ Table \* ARABIC ">
+        <w:r>
+          <w:rPr>
+            <w:noProof/>
+          </w:rPr>
+          <w:t>1</w:t>
+        </w:r>
+      </w:fldSimple>
       <w:r>
         <w:t xml:space="preserve">: Average Performance on Assignments; on-time vs. late and individual vs partners.  In general, captions for Tables should appear </w:t>
       </w:r>
@@ -4199,6 +4224,12 @@
         <w:t>?</w:t>
       </w:r>
       <w:r>
+        <w:t xml:space="preserve"> </w:t>
+      </w:r>
+      <w:r>
+        <w:t>See the full rubric for what belongs in the introduction!</w:t>
+      </w:r>
+      <w:r>
         <w:t>]</w:t>
       </w:r>
     </w:p>
@@ -4366,8 +4397,6 @@
       <w:r>
         <w:t xml:space="preserve"> </w:t>
       </w:r>
-      <w:bookmarkStart w:id="22" w:name="_GoBack"/>
-      <w:bookmarkEnd w:id="22"/>
       <w:r>
         <w:t xml:space="preserve"> </w:t>
       </w:r>
@@ -4410,7 +4439,7 @@
 </file>
 
 <file path=word/endnotes.xml><?xml version="1.0" encoding="utf-8"?>
-<w:endnotes xmlns:wpc="http://schemas.microsoft.com/office/word/2010/wordprocessingCanvas" xmlns:cx="http://schemas.microsoft.com/office/drawing/2014/chartex" xmlns:cx1="http://schemas.microsoft.com/office/drawing/2015/9/8/chartex" xmlns:cx2="http://schemas.microsoft.com/office/drawing/2015/10/21/chartex" xmlns:cx3="http://schemas.microsoft.com/office/drawing/2016/5/9/chartex" xmlns:cx4="http://schemas.microsoft.com/office/drawing/2016/5/10/chartex" xmlns:cx5="http://schemas.microsoft.com/office/drawing/2016/5/11/chartex" xmlns:cx6="http://schemas.microsoft.com/office/drawing/2016/5/12/chartex" xmlns:cx7="http://schemas.microsoft.com/office/drawing/2016/5/13/chartex" xmlns:cx8="http://schemas.microsoft.com/office/drawing/2016/5/14/chartex" xmlns:mc="http://schemas.openxmlformats.org/markup-compatibility/2006" xmlns:aink="http://schemas.microsoft.com/office/drawing/2016/ink" xmlns:am3d="http://schemas.microsoft.com/office/drawing/2017/model3d" xmlns:o="urn:schemas-microsoft-com:office:office" xmlns:r="http://schemas.openxmlformats.org/officeDocument/2006/relationships" xmlns:m="http://schemas.openxmlformats.org/officeDocument/2006/math" xmlns:v="urn:schemas-microsoft-com:vml" xmlns:wp14="http://schemas.microsoft.com/office/word/2010/wordprocessingDrawing" xmlns:wp="http://schemas.openxmlformats.org/drawingml/2006/wordprocessingDrawing" xmlns:w10="urn:schemas-microsoft-com:office:word" xmlns:w="http://schemas.openxmlformats.org/wordprocessingml/2006/main" xmlns:w14="http://schemas.microsoft.com/office/word/2010/wordml" xmlns:w15="http://schemas.microsoft.com/office/word/2012/wordml" xmlns:w16cid="http://schemas.microsoft.com/office/word/2016/wordml/cid" xmlns:w16se="http://schemas.microsoft.com/office/word/2015/wordml/symex" xmlns:wpg="http://schemas.microsoft.com/office/word/2010/wordprocessingGroup" xmlns:wpi="http://schemas.microsoft.com/office/word/2010/wordprocessingInk" xmlns:wne="http://schemas.microsoft.com/office/word/2006/wordml" xmlns:wps="http://schemas.microsoft.com/office/word/2010/wordprocessingShape" mc:Ignorable="w14 w15 w16se w16cid wp14">
+<w:endnotes xmlns:wpc="http://schemas.microsoft.com/office/word/2010/wordprocessingCanvas" xmlns:cx="http://schemas.microsoft.com/office/drawing/2014/chartex" xmlns:cx1="http://schemas.microsoft.com/office/drawing/2015/9/8/chartex" xmlns:cx2="http://schemas.microsoft.com/office/drawing/2015/10/21/chartex" xmlns:cx3="http://schemas.microsoft.com/office/drawing/2016/5/9/chartex" xmlns:cx4="http://schemas.microsoft.com/office/drawing/2016/5/10/chartex" xmlns:cx5="http://schemas.microsoft.com/office/drawing/2016/5/11/chartex" xmlns:cx6="http://schemas.microsoft.com/office/drawing/2016/5/12/chartex" xmlns:cx7="http://schemas.microsoft.com/office/drawing/2016/5/13/chartex" xmlns:cx8="http://schemas.microsoft.com/office/drawing/2016/5/14/chartex" xmlns:mc="http://schemas.openxmlformats.org/markup-compatibility/2006" xmlns:aink="http://schemas.microsoft.com/office/drawing/2016/ink" xmlns:am3d="http://schemas.microsoft.com/office/drawing/2017/model3d" xmlns:o="urn:schemas-microsoft-com:office:office" xmlns:oel="http://schemas.microsoft.com/office/2019/extlst" xmlns:r="http://schemas.openxmlformats.org/officeDocument/2006/relationships" xmlns:m="http://schemas.openxmlformats.org/officeDocument/2006/math" xmlns:v="urn:schemas-microsoft-com:vml" xmlns:wp14="http://schemas.microsoft.com/office/word/2010/wordprocessingDrawing" xmlns:wp="http://schemas.openxmlformats.org/drawingml/2006/wordprocessingDrawing" xmlns:w10="urn:schemas-microsoft-com:office:word" xmlns:w="http://schemas.openxmlformats.org/wordprocessingml/2006/main" xmlns:w14="http://schemas.microsoft.com/office/word/2010/wordml" xmlns:w15="http://schemas.microsoft.com/office/word/2012/wordml" xmlns:w16cex="http://schemas.microsoft.com/office/word/2018/wordml/cex" xmlns:w16cid="http://schemas.microsoft.com/office/word/2016/wordml/cid" xmlns:w16="http://schemas.microsoft.com/office/word/2018/wordml" xmlns:w16sdtdh="http://schemas.microsoft.com/office/word/2020/wordml/sdtdatahash" xmlns:w16se="http://schemas.microsoft.com/office/word/2015/wordml/symex" xmlns:wpg="http://schemas.microsoft.com/office/word/2010/wordprocessingGroup" xmlns:wpi="http://schemas.microsoft.com/office/word/2010/wordprocessingInk" xmlns:wne="http://schemas.microsoft.com/office/word/2006/wordml" xmlns:wps="http://schemas.microsoft.com/office/word/2010/wordprocessingShape" mc:Ignorable="w14 w15 w16se w16cid w16 w16cex w16sdtdh wp14">
   <w:endnote w:type="separator" w:id="-1">
     <w:p>
       <w:pPr>
@@ -4435,7 +4464,7 @@
 </file>
 
 <file path=word/footer1.xml><?xml version="1.0" encoding="utf-8"?>
-<w:ftr xmlns:wpc="http://schemas.microsoft.com/office/word/2010/wordprocessingCanvas" xmlns:cx="http://schemas.microsoft.com/office/drawing/2014/chartex" xmlns:cx1="http://schemas.microsoft.com/office/drawing/2015/9/8/chartex" xmlns:cx2="http://schemas.microsoft.com/office/drawing/2015/10/21/chartex" xmlns:cx3="http://schemas.microsoft.com/office/drawing/2016/5/9/chartex" xmlns:cx4="http://schemas.microsoft.com/office/drawing/2016/5/10/chartex" xmlns:cx5="http://schemas.microsoft.com/office/drawing/2016/5/11/chartex" xmlns:cx6="http://schemas.microsoft.com/office/drawing/2016/5/12/chartex" xmlns:cx7="http://schemas.microsoft.com/office/drawing/2016/5/13/chartex" xmlns:cx8="http://schemas.microsoft.com/office/drawing/2016/5/14/chartex" xmlns:mc="http://schemas.openxmlformats.org/markup-compatibility/2006" xmlns:aink="http://schemas.microsoft.com/office/drawing/2016/ink" xmlns:am3d="http://schemas.microsoft.com/office/drawing/2017/model3d" xmlns:o="urn:schemas-microsoft-com:office:office" xmlns:r="http://schemas.openxmlformats.org/officeDocument/2006/relationships" xmlns:m="http://schemas.openxmlformats.org/officeDocument/2006/math" xmlns:v="urn:schemas-microsoft-com:vml" xmlns:wp14="http://schemas.microsoft.com/office/word/2010/wordprocessingDrawing" xmlns:wp="http://schemas.openxmlformats.org/drawingml/2006/wordprocessingDrawing" xmlns:w10="urn:schemas-microsoft-com:office:word" xmlns:w="http://schemas.openxmlformats.org/wordprocessingml/2006/main" xmlns:w14="http://schemas.microsoft.com/office/word/2010/wordml" xmlns:w15="http://schemas.microsoft.com/office/word/2012/wordml" xmlns:w16cid="http://schemas.microsoft.com/office/word/2016/wordml/cid" xmlns:w16se="http://schemas.microsoft.com/office/word/2015/wordml/symex" xmlns:wpg="http://schemas.microsoft.com/office/word/2010/wordprocessingGroup" xmlns:wpi="http://schemas.microsoft.com/office/word/2010/wordprocessingInk" xmlns:wne="http://schemas.microsoft.com/office/word/2006/wordml" xmlns:wps="http://schemas.microsoft.com/office/word/2010/wordprocessingShape" mc:Ignorable="w14 w15 w16se w16cid wp14">
+<w:ftr xmlns:wpc="http://schemas.microsoft.com/office/word/2010/wordprocessingCanvas" xmlns:cx="http://schemas.microsoft.com/office/drawing/2014/chartex" xmlns:cx1="http://schemas.microsoft.com/office/drawing/2015/9/8/chartex" xmlns:cx2="http://schemas.microsoft.com/office/drawing/2015/10/21/chartex" xmlns:cx3="http://schemas.microsoft.com/office/drawing/2016/5/9/chartex" xmlns:cx4="http://schemas.microsoft.com/office/drawing/2016/5/10/chartex" xmlns:cx5="http://schemas.microsoft.com/office/drawing/2016/5/11/chartex" xmlns:cx6="http://schemas.microsoft.com/office/drawing/2016/5/12/chartex" xmlns:cx7="http://schemas.microsoft.com/office/drawing/2016/5/13/chartex" xmlns:cx8="http://schemas.microsoft.com/office/drawing/2016/5/14/chartex" xmlns:mc="http://schemas.openxmlformats.org/markup-compatibility/2006" xmlns:aink="http://schemas.microsoft.com/office/drawing/2016/ink" xmlns:am3d="http://schemas.microsoft.com/office/drawing/2017/model3d" xmlns:o="urn:schemas-microsoft-com:office:office" xmlns:oel="http://schemas.microsoft.com/office/2019/extlst" xmlns:r="http://schemas.openxmlformats.org/officeDocument/2006/relationships" xmlns:m="http://schemas.openxmlformats.org/officeDocument/2006/math" xmlns:v="urn:schemas-microsoft-com:vml" xmlns:wp14="http://schemas.microsoft.com/office/word/2010/wordprocessingDrawing" xmlns:wp="http://schemas.openxmlformats.org/drawingml/2006/wordprocessingDrawing" xmlns:w10="urn:schemas-microsoft-com:office:word" xmlns:w="http://schemas.openxmlformats.org/wordprocessingml/2006/main" xmlns:w14="http://schemas.microsoft.com/office/word/2010/wordml" xmlns:w15="http://schemas.microsoft.com/office/word/2012/wordml" xmlns:w16cex="http://schemas.microsoft.com/office/word/2018/wordml/cex" xmlns:w16cid="http://schemas.microsoft.com/office/word/2016/wordml/cid" xmlns:w16="http://schemas.microsoft.com/office/word/2018/wordml" xmlns:w16sdtdh="http://schemas.microsoft.com/office/word/2020/wordml/sdtdatahash" xmlns:w16se="http://schemas.microsoft.com/office/word/2015/wordml/symex" xmlns:wpg="http://schemas.microsoft.com/office/word/2010/wordprocessingGroup" xmlns:wpi="http://schemas.microsoft.com/office/word/2010/wordprocessingInk" xmlns:wne="http://schemas.microsoft.com/office/word/2006/wordml" xmlns:wps="http://schemas.microsoft.com/office/word/2010/wordprocessingShape" mc:Ignorable="w14 w15 w16se w16cid w16 w16cex w16sdtdh wp14">
   <w:sdt>
     <w:sdtPr>
       <w:id w:val="-704714696"/>
@@ -4488,7 +4517,7 @@
 </file>
 
 <file path=word/footnotes.xml><?xml version="1.0" encoding="utf-8"?>
-<w:footnotes xmlns:wpc="http://schemas.microsoft.com/office/word/2010/wordprocessingCanvas" xmlns:cx="http://schemas.microsoft.com/office/drawing/2014/chartex" xmlns:cx1="http://schemas.microsoft.com/office/drawing/2015/9/8/chartex" xmlns:cx2="http://schemas.microsoft.com/office/drawing/2015/10/21/chartex" xmlns:cx3="http://schemas.microsoft.com/office/drawing/2016/5/9/chartex" xmlns:cx4="http://schemas.microsoft.com/office/drawing/2016/5/10/chartex" xmlns:cx5="http://schemas.microsoft.com/office/drawing/2016/5/11/chartex" xmlns:cx6="http://schemas.microsoft.com/office/drawing/2016/5/12/chartex" xmlns:cx7="http://schemas.microsoft.com/office/drawing/2016/5/13/chartex" xmlns:cx8="http://schemas.microsoft.com/office/drawing/2016/5/14/chartex" xmlns:mc="http://schemas.openxmlformats.org/markup-compatibility/2006" xmlns:aink="http://schemas.microsoft.com/office/drawing/2016/ink" xmlns:am3d="http://schemas.microsoft.com/office/drawing/2017/model3d" xmlns:o="urn:schemas-microsoft-com:office:office" xmlns:r="http://schemas.openxmlformats.org/officeDocument/2006/relationships" xmlns:m="http://schemas.openxmlformats.org/officeDocument/2006/math" xmlns:v="urn:schemas-microsoft-com:vml" xmlns:wp14="http://schemas.microsoft.com/office/word/2010/wordprocessingDrawing" xmlns:wp="http://schemas.openxmlformats.org/drawingml/2006/wordprocessingDrawing" xmlns:w10="urn:schemas-microsoft-com:office:word" xmlns:w="http://schemas.openxmlformats.org/wordprocessingml/2006/main" xmlns:w14="http://schemas.microsoft.com/office/word/2010/wordml" xmlns:w15="http://schemas.microsoft.com/office/word/2012/wordml" xmlns:w16cid="http://schemas.microsoft.com/office/word/2016/wordml/cid" xmlns:w16se="http://schemas.microsoft.com/office/word/2015/wordml/symex" xmlns:wpg="http://schemas.microsoft.com/office/word/2010/wordprocessingGroup" xmlns:wpi="http://schemas.microsoft.com/office/word/2010/wordprocessingInk" xmlns:wne="http://schemas.microsoft.com/office/word/2006/wordml" xmlns:wps="http://schemas.microsoft.com/office/word/2010/wordprocessingShape" mc:Ignorable="w14 w15 w16se w16cid wp14">
+<w:footnotes xmlns:wpc="http://schemas.microsoft.com/office/word/2010/wordprocessingCanvas" xmlns:cx="http://schemas.microsoft.com/office/drawing/2014/chartex" xmlns:cx1="http://schemas.microsoft.com/office/drawing/2015/9/8/chartex" xmlns:cx2="http://schemas.microsoft.com/office/drawing/2015/10/21/chartex" xmlns:cx3="http://schemas.microsoft.com/office/drawing/2016/5/9/chartex" xmlns:cx4="http://schemas.microsoft.com/office/drawing/2016/5/10/chartex" xmlns:cx5="http://schemas.microsoft.com/office/drawing/2016/5/11/chartex" xmlns:cx6="http://schemas.microsoft.com/office/drawing/2016/5/12/chartex" xmlns:cx7="http://schemas.microsoft.com/office/drawing/2016/5/13/chartex" xmlns:cx8="http://schemas.microsoft.com/office/drawing/2016/5/14/chartex" xmlns:mc="http://schemas.openxmlformats.org/markup-compatibility/2006" xmlns:aink="http://schemas.microsoft.com/office/drawing/2016/ink" xmlns:am3d="http://schemas.microsoft.com/office/drawing/2017/model3d" xmlns:o="urn:schemas-microsoft-com:office:office" xmlns:oel="http://schemas.microsoft.com/office/2019/extlst" xmlns:r="http://schemas.openxmlformats.org/officeDocument/2006/relationships" xmlns:m="http://schemas.openxmlformats.org/officeDocument/2006/math" xmlns:v="urn:schemas-microsoft-com:vml" xmlns:wp14="http://schemas.microsoft.com/office/word/2010/wordprocessingDrawing" xmlns:wp="http://schemas.openxmlformats.org/drawingml/2006/wordprocessingDrawing" xmlns:w10="urn:schemas-microsoft-com:office:word" xmlns:w="http://schemas.openxmlformats.org/wordprocessingml/2006/main" xmlns:w14="http://schemas.microsoft.com/office/word/2010/wordml" xmlns:w15="http://schemas.microsoft.com/office/word/2012/wordml" xmlns:w16cex="http://schemas.microsoft.com/office/word/2018/wordml/cex" xmlns:w16cid="http://schemas.microsoft.com/office/word/2016/wordml/cid" xmlns:w16="http://schemas.microsoft.com/office/word/2018/wordml" xmlns:w16sdtdh="http://schemas.microsoft.com/office/word/2020/wordml/sdtdatahash" xmlns:w16se="http://schemas.microsoft.com/office/word/2015/wordml/symex" xmlns:wpg="http://schemas.microsoft.com/office/word/2010/wordprocessingGroup" xmlns:wpi="http://schemas.microsoft.com/office/word/2010/wordprocessingInk" xmlns:wne="http://schemas.microsoft.com/office/word/2006/wordml" xmlns:wps="http://schemas.microsoft.com/office/word/2010/wordprocessingShape" mc:Ignorable="w14 w15 w16se w16cid w16 w16cex w16sdtdh wp14">
   <w:footnote w:type="separator" w:id="-1">
     <w:p>
       <w:pPr>
@@ -4513,7 +4542,7 @@
 </file>
 
 <file path=word/numbering.xml><?xml version="1.0" encoding="utf-8"?>
-<w:numbering xmlns:wpc="http://schemas.microsoft.com/office/word/2010/wordprocessingCanvas" xmlns:cx="http://schemas.microsoft.com/office/drawing/2014/chartex" xmlns:cx1="http://schemas.microsoft.com/office/drawing/2015/9/8/chartex" xmlns:cx2="http://schemas.microsoft.com/office/drawing/2015/10/21/chartex" xmlns:cx3="http://schemas.microsoft.com/office/drawing/2016/5/9/chartex" xmlns:cx4="http://schemas.microsoft.com/office/drawing/2016/5/10/chartex" xmlns:cx5="http://schemas.microsoft.com/office/drawing/2016/5/11/chartex" xmlns:cx6="http://schemas.microsoft.com/office/drawing/2016/5/12/chartex" xmlns:cx7="http://schemas.microsoft.com/office/drawing/2016/5/13/chartex" xmlns:cx8="http://schemas.microsoft.com/office/drawing/2016/5/14/chartex" xmlns:mc="http://schemas.openxmlformats.org/markup-compatibility/2006" xmlns:aink="http://schemas.microsoft.com/office/drawing/2016/ink" xmlns:am3d="http://schemas.microsoft.com/office/drawing/2017/model3d" xmlns:o="urn:schemas-microsoft-com:office:office" xmlns:r="http://schemas.openxmlformats.org/officeDocument/2006/relationships" xmlns:m="http://schemas.openxmlformats.org/officeDocument/2006/math" xmlns:v="urn:schemas-microsoft-com:vml" xmlns:wp14="http://schemas.microsoft.com/office/word/2010/wordprocessingDrawing" xmlns:wp="http://schemas.openxmlformats.org/drawingml/2006/wordprocessingDrawing" xmlns:w10="urn:schemas-microsoft-com:office:word" xmlns:w="http://schemas.openxmlformats.org/wordprocessingml/2006/main" xmlns:w14="http://schemas.microsoft.com/office/word/2010/wordml" xmlns:w15="http://schemas.microsoft.com/office/word/2012/wordml" xmlns:w16cid="http://schemas.microsoft.com/office/word/2016/wordml/cid" xmlns:w16se="http://schemas.microsoft.com/office/word/2015/wordml/symex" xmlns:wpg="http://schemas.microsoft.com/office/word/2010/wordprocessingGroup" xmlns:wpi="http://schemas.microsoft.com/office/word/2010/wordprocessingInk" xmlns:wne="http://schemas.microsoft.com/office/word/2006/wordml" xmlns:wps="http://schemas.microsoft.com/office/word/2010/wordprocessingShape" mc:Ignorable="w14 w15 w16se w16cid wp14">
+<w:numbering xmlns:wpc="http://schemas.microsoft.com/office/word/2010/wordprocessingCanvas" xmlns:cx="http://schemas.microsoft.com/office/drawing/2014/chartex" xmlns:cx1="http://schemas.microsoft.com/office/drawing/2015/9/8/chartex" xmlns:cx2="http://schemas.microsoft.com/office/drawing/2015/10/21/chartex" xmlns:cx3="http://schemas.microsoft.com/office/drawing/2016/5/9/chartex" xmlns:cx4="http://schemas.microsoft.com/office/drawing/2016/5/10/chartex" xmlns:cx5="http://schemas.microsoft.com/office/drawing/2016/5/11/chartex" xmlns:cx6="http://schemas.microsoft.com/office/drawing/2016/5/12/chartex" xmlns:cx7="http://schemas.microsoft.com/office/drawing/2016/5/13/chartex" xmlns:cx8="http://schemas.microsoft.com/office/drawing/2016/5/14/chartex" xmlns:mc="http://schemas.openxmlformats.org/markup-compatibility/2006" xmlns:aink="http://schemas.microsoft.com/office/drawing/2016/ink" xmlns:am3d="http://schemas.microsoft.com/office/drawing/2017/model3d" xmlns:o="urn:schemas-microsoft-com:office:office" xmlns:oel="http://schemas.microsoft.com/office/2019/extlst" xmlns:r="http://schemas.openxmlformats.org/officeDocument/2006/relationships" xmlns:m="http://schemas.openxmlformats.org/officeDocument/2006/math" xmlns:v="urn:schemas-microsoft-com:vml" xmlns:wp14="http://schemas.microsoft.com/office/word/2010/wordprocessingDrawing" xmlns:wp="http://schemas.openxmlformats.org/drawingml/2006/wordprocessingDrawing" xmlns:w10="urn:schemas-microsoft-com:office:word" xmlns:w="http://schemas.openxmlformats.org/wordprocessingml/2006/main" xmlns:w14="http://schemas.microsoft.com/office/word/2010/wordml" xmlns:w15="http://schemas.microsoft.com/office/word/2012/wordml" xmlns:w16cex="http://schemas.microsoft.com/office/word/2018/wordml/cex" xmlns:w16cid="http://schemas.microsoft.com/office/word/2016/wordml/cid" xmlns:w16="http://schemas.microsoft.com/office/word/2018/wordml" xmlns:w16sdtdh="http://schemas.microsoft.com/office/word/2020/wordml/sdtdatahash" xmlns:w16se="http://schemas.microsoft.com/office/word/2015/wordml/symex" xmlns:wpg="http://schemas.microsoft.com/office/word/2010/wordprocessingGroup" xmlns:wpi="http://schemas.microsoft.com/office/word/2010/wordprocessingInk" xmlns:wne="http://schemas.microsoft.com/office/word/2006/wordml" xmlns:wps="http://schemas.microsoft.com/office/word/2010/wordprocessingShape" mc:Ignorable="w14 w15 w16se w16cid w16 w16cex w16sdtdh wp14">
   <w:abstractNum w:abstractNumId="0" w15:restartNumberingAfterBreak="0">
     <w:nsid w:val="226D5F27"/>
     <w:multiLevelType w:val="multilevel"/>
@@ -5458,35 +5487,35 @@
       </w:rPr>
     </w:lvl>
   </w:abstractNum>
-  <w:num w:numId="1">
+  <w:num w:numId="1" w16cid:durableId="1935672464">
     <w:abstractNumId w:val="4"/>
   </w:num>
-  <w:num w:numId="2">
+  <w:num w:numId="2" w16cid:durableId="657227598">
     <w:abstractNumId w:val="3"/>
   </w:num>
-  <w:num w:numId="3">
+  <w:num w:numId="3" w16cid:durableId="440338147">
     <w:abstractNumId w:val="2"/>
   </w:num>
-  <w:num w:numId="4">
+  <w:num w:numId="4" w16cid:durableId="1796753919">
     <w:abstractNumId w:val="1"/>
   </w:num>
-  <w:num w:numId="5">
+  <w:num w:numId="5" w16cid:durableId="973413261">
     <w:abstractNumId w:val="0"/>
   </w:num>
-  <w:num w:numId="6">
+  <w:num w:numId="6" w16cid:durableId="1199317073">
     <w:abstractNumId w:val="5"/>
   </w:num>
-  <w:num w:numId="7">
+  <w:num w:numId="7" w16cid:durableId="2025982205">
     <w:abstractNumId w:val="6"/>
   </w:num>
-  <w:num w:numId="8">
+  <w:num w:numId="8" w16cid:durableId="1035886821">
     <w:abstractNumId w:val="7"/>
   </w:num>
 </w:numbering>
 </file>
 
 <file path=word/styles.xml><?xml version="1.0" encoding="utf-8"?>
-<w:styles xmlns:mc="http://schemas.openxmlformats.org/markup-compatibility/2006" xmlns:r="http://schemas.openxmlformats.org/officeDocument/2006/relationships" xmlns:w="http://schemas.openxmlformats.org/wordprocessingml/2006/main" xmlns:w14="http://schemas.microsoft.com/office/word/2010/wordml" xmlns:w15="http://schemas.microsoft.com/office/word/2012/wordml" xmlns:w16cid="http://schemas.microsoft.com/office/word/2016/wordml/cid" xmlns:w16se="http://schemas.microsoft.com/office/word/2015/wordml/symex" mc:Ignorable="w14 w15 w16se w16cid">
+<w:styles xmlns:mc="http://schemas.openxmlformats.org/markup-compatibility/2006" xmlns:r="http://schemas.openxmlformats.org/officeDocument/2006/relationships" xmlns:w="http://schemas.openxmlformats.org/wordprocessingml/2006/main" xmlns:w14="http://schemas.microsoft.com/office/word/2010/wordml" xmlns:w15="http://schemas.microsoft.com/office/word/2012/wordml" xmlns:w16cex="http://schemas.microsoft.com/office/word/2018/wordml/cex" xmlns:w16cid="http://schemas.microsoft.com/office/word/2016/wordml/cid" xmlns:w16="http://schemas.microsoft.com/office/word/2018/wordml" xmlns:w16sdtdh="http://schemas.microsoft.com/office/word/2020/wordml/sdtdatahash" xmlns:w16se="http://schemas.microsoft.com/office/word/2015/wordml/symex" mc:Ignorable="w14 w15 w16se w16cid w16 w16cex w16sdtdh">
   <w:docDefaults>
     <w:rPrDefault>
       <w:rPr>
@@ -5502,7 +5531,7 @@
       </w:pPr>
     </w:pPrDefault>
   </w:docDefaults>
-  <w:latentStyles w:defLockedState="0" w:defUIPriority="99" w:defSemiHidden="0" w:defUnhideWhenUsed="0" w:defQFormat="0" w:count="375">
+  <w:latentStyles w:defLockedState="0" w:defUIPriority="99" w:defSemiHidden="0" w:defUnhideWhenUsed="0" w:defQFormat="0" w:count="376">
     <w:lsdException w:name="Normal" w:uiPriority="0" w:qFormat="1"/>
     <w:lsdException w:name="heading 1" w:uiPriority="9" w:qFormat="1"/>
     <w:lsdException w:name="heading 2" w:semiHidden="1" w:uiPriority="9" w:unhideWhenUsed="1" w:qFormat="1"/>
@@ -5608,7 +5637,6 @@
     <w:lsdException w:name="HTML Sample" w:semiHidden="1" w:unhideWhenUsed="1"/>
     <w:lsdException w:name="HTML Typewriter" w:semiHidden="1" w:unhideWhenUsed="1"/>
     <w:lsdException w:name="HTML Variable" w:semiHidden="1" w:unhideWhenUsed="1"/>
-    <w:lsdException w:name="Normal Table" w:semiHidden="1" w:unhideWhenUsed="1"/>
     <w:lsdException w:name="annotation subject" w:semiHidden="1" w:unhideWhenUsed="1"/>
     <w:lsdException w:name="No List" w:semiHidden="1" w:unhideWhenUsed="1"/>
     <w:lsdException w:name="Outline List 1" w:semiHidden="1" w:unhideWhenUsed="1"/>
@@ -5655,10 +5683,8 @@
     <w:lsdException w:name="Table Subtle 2" w:semiHidden="1" w:unhideWhenUsed="1"/>
     <w:lsdException w:name="Table Web 1" w:semiHidden="1" w:unhideWhenUsed="1"/>
     <w:lsdException w:name="Table Web 2" w:semiHidden="1" w:unhideWhenUsed="1"/>
-    <w:lsdException w:name="Table Web 3" w:semiHidden="1" w:unhideWhenUsed="1"/>
     <w:lsdException w:name="Balloon Text" w:semiHidden="1" w:unhideWhenUsed="1"/>
     <w:lsdException w:name="Table Grid" w:uiPriority="59"/>
-    <w:lsdException w:name="Table Theme" w:semiHidden="1" w:unhideWhenUsed="1"/>
     <w:lsdException w:name="Placeholder Text" w:semiHidden="1"/>
     <w:lsdException w:name="No Spacing" w:uiPriority="1" w:qFormat="1"/>
     <w:lsdException w:name="Light Shading" w:uiPriority="60"/>
@@ -5770,10 +5796,6 @@
     <w:lsdException w:name="Book Title" w:uiPriority="33" w:qFormat="1"/>
     <w:lsdException w:name="Bibliography" w:semiHidden="1" w:uiPriority="37" w:unhideWhenUsed="1"/>
     <w:lsdException w:name="TOC Heading" w:semiHidden="1" w:uiPriority="39" w:unhideWhenUsed="1" w:qFormat="1"/>
-    <w:lsdException w:name="Grid Table Light" w:semiHidden="1" w:unhideWhenUsed="1"/>
-    <w:lsdException w:name="Grid Table 1 Light" w:semiHidden="1" w:unhideWhenUsed="1"/>
-    <w:lsdException w:name="Grid Table 2" w:semiHidden="1" w:unhideWhenUsed="1"/>
-    <w:lsdException w:name="Grid Table 3" w:semiHidden="1" w:unhideWhenUsed="1"/>
     <w:lsdException w:name="Grid Table 4" w:uiPriority="49"/>
     <w:lsdException w:name="Grid Table 5 Dark" w:uiPriority="50"/>
     <w:lsdException w:name="Grid Table 6 Colorful" w:uiPriority="51"/>
@@ -5873,6 +5895,7 @@
     <w:lsdException w:name="Smart Hyperlink" w:semiHidden="1" w:unhideWhenUsed="1"/>
     <w:lsdException w:name="Hashtag" w:semiHidden="1" w:unhideWhenUsed="1"/>
     <w:lsdException w:name="Unresolved Mention" w:semiHidden="1" w:unhideWhenUsed="1"/>
+    <w:lsdException w:name="Smart Link" w:semiHidden="1" w:unhideWhenUsed="1"/>
   </w:latentStyles>
   <w:style w:type="paragraph" w:default="1" w:styleId="Normal">
     <w:name w:val="Normal"/>

</xml_diff>